<commit_message>
Last checks in project. Close #20
</commit_message>
<xml_diff>
--- a/Docs/Phoenix - Documentation.docx
+++ b/Docs/Phoenix - Documentation.docx
@@ -1,6 +1,6 @@
 
 <file path=word/document.xml><?xml version="1.0" encoding="utf-8"?>
-<w:document xmlns:wpc="http://schemas.microsoft.com/office/word/2010/wordprocessingCanvas" xmlns:cx="http://schemas.microsoft.com/office/drawing/2014/chartex" xmlns:mc="http://schemas.openxmlformats.org/markup-compatibility/2006" xmlns:o="urn:schemas-microsoft-com:office:office" xmlns:r="http://schemas.openxmlformats.org/officeDocument/2006/relationships" xmlns:m="http://schemas.openxmlformats.org/officeDocument/2006/math" xmlns:v="urn:schemas-microsoft-com:vml" xmlns:wp14="http://schemas.microsoft.com/office/word/2010/wordprocessingDrawing" xmlns:wp="http://schemas.openxmlformats.org/drawingml/2006/wordprocessingDrawing" xmlns:w10="urn:schemas-microsoft-com:office:word" xmlns:w="http://schemas.openxmlformats.org/wordprocessingml/2006/main" xmlns:w14="http://schemas.microsoft.com/office/word/2010/wordml" xmlns:w15="http://schemas.microsoft.com/office/word/2012/wordml" xmlns:w16se="http://schemas.microsoft.com/office/word/2015/wordml/symex" xmlns:wpg="http://schemas.microsoft.com/office/word/2010/wordprocessingGroup" xmlns:wpi="http://schemas.microsoft.com/office/word/2010/wordprocessingInk" xmlns:wne="http://schemas.microsoft.com/office/word/2006/wordml" xmlns:wps="http://schemas.microsoft.com/office/word/2010/wordprocessingShape" mc:Ignorable="w14 w15 w16se wp14">
+<w:document xmlns:wpc="http://schemas.microsoft.com/office/word/2010/wordprocessingCanvas" xmlns:cx="http://schemas.microsoft.com/office/drawing/2014/chartex" xmlns:cx1="http://schemas.microsoft.com/office/drawing/2015/9/8/chartex" xmlns:cx2="http://schemas.microsoft.com/office/drawing/2015/10/21/chartex" xmlns:cx3="http://schemas.microsoft.com/office/drawing/2016/5/9/chartex" xmlns:cx4="http://schemas.microsoft.com/office/drawing/2016/5/10/chartex" xmlns:cx5="http://schemas.microsoft.com/office/drawing/2016/5/11/chartex" xmlns:cx6="http://schemas.microsoft.com/office/drawing/2016/5/12/chartex" xmlns:cx7="http://schemas.microsoft.com/office/drawing/2016/5/13/chartex" xmlns:cx8="http://schemas.microsoft.com/office/drawing/2016/5/14/chartex" xmlns:mc="http://schemas.openxmlformats.org/markup-compatibility/2006" xmlns:aink="http://schemas.microsoft.com/office/drawing/2016/ink" xmlns:am3d="http://schemas.microsoft.com/office/drawing/2017/model3d" xmlns:o="urn:schemas-microsoft-com:office:office" xmlns:oel="http://schemas.microsoft.com/office/2019/extlst" xmlns:r="http://schemas.openxmlformats.org/officeDocument/2006/relationships" xmlns:m="http://schemas.openxmlformats.org/officeDocument/2006/math" xmlns:v="urn:schemas-microsoft-com:vml" xmlns:wp14="http://schemas.microsoft.com/office/word/2010/wordprocessingDrawing" xmlns:wp="http://schemas.openxmlformats.org/drawingml/2006/wordprocessingDrawing" xmlns:w10="urn:schemas-microsoft-com:office:word" xmlns:w="http://schemas.openxmlformats.org/wordprocessingml/2006/main" xmlns:w14="http://schemas.microsoft.com/office/word/2010/wordml" xmlns:w15="http://schemas.microsoft.com/office/word/2012/wordml" xmlns:w16cex="http://schemas.microsoft.com/office/word/2018/wordml/cex" xmlns:w16cid="http://schemas.microsoft.com/office/word/2016/wordml/cid" xmlns:w16="http://schemas.microsoft.com/office/word/2018/wordml" xmlns:w16sdtdh="http://schemas.microsoft.com/office/word/2020/wordml/sdtdatahash" xmlns:w16se="http://schemas.microsoft.com/office/word/2015/wordml/symex" xmlns:wpg="http://schemas.microsoft.com/office/word/2010/wordprocessingGroup" xmlns:wpi="http://schemas.microsoft.com/office/word/2010/wordprocessingInk" xmlns:wne="http://schemas.microsoft.com/office/word/2006/wordml" xmlns:wps="http://schemas.microsoft.com/office/word/2010/wordprocessingShape" mc:Ignorable="w14 w15 w16se w16cid w16 w16cex w16sdtdh wp14">
   <w:body>
     <w:tbl>
       <w:tblPr>
@@ -34,11 +34,10 @@
               <w:dataBinding w:prefixMappings="xmlns:ns0='http://schemas.openxmlformats.org/package/2006/metadata/core-properties' xmlns:ns1='http://purl.org/dc/elements/1.1/'" w:xpath="/ns0:coreProperties[1]/ns1:title[1]" w:storeItemID="{6C3C8BC8-F283-45AE-878A-BAB7291924A1}"/>
               <w:text/>
             </w:sdtPr>
-            <w:sdtEndPr/>
             <w:sdtContent>
               <w:p>
                 <w:pPr>
-                  <w:pStyle w:val="a3"/>
+                  <w:pStyle w:val="NoSpacing"/>
                   <w:spacing w:line="360" w:lineRule="auto"/>
                   <w:jc w:val="center"/>
                   <w:rPr>
@@ -150,7 +149,6 @@
           <w:docPartUnique/>
         </w:docPartObj>
       </w:sdtPr>
-      <w:sdtEndPr/>
       <w:sdtContent>
         <w:p>
           <w:pPr>
@@ -179,7 +177,7 @@
               </w:tcPr>
               <w:p>
                 <w:pPr>
-                  <w:pStyle w:val="a3"/>
+                  <w:pStyle w:val="NoSpacing"/>
                   <w:spacing w:line="360" w:lineRule="auto"/>
                   <w:rPr>
                     <w:color w:val="4472C4" w:themeColor="accent1"/>
@@ -223,7 +221,7 @@
       <w:sdtContent>
         <w:p>
           <w:pPr>
-            <w:pStyle w:val="ac"/>
+            <w:pStyle w:val="TOCHeading"/>
             <w:spacing w:line="360" w:lineRule="auto"/>
             <w:jc w:val="center"/>
             <w:rPr>
@@ -241,7 +239,7 @@
         </w:p>
         <w:p>
           <w:pPr>
-            <w:pStyle w:val="14"/>
+            <w:pStyle w:val="TOC1"/>
             <w:tabs>
               <w:tab w:val="right" w:leader="dot" w:pos="9350"/>
             </w:tabs>
@@ -275,7 +273,7 @@
           <w:hyperlink w:anchor="_Toc119809350" w:history="1">
             <w:r>
               <w:rPr>
-                <w:rStyle w:val="ad"/>
+                <w:rStyle w:val="Hyperlink"/>
                 <w:rFonts w:ascii="Bahnschrift SemiBold SemiConden" w:hAnsi="Bahnschrift SemiBold SemiConden"/>
                 <w:b/>
                 <w:bCs/>
@@ -337,7 +335,7 @@
         </w:p>
         <w:p>
           <w:pPr>
-            <w:pStyle w:val="14"/>
+            <w:pStyle w:val="TOC1"/>
             <w:tabs>
               <w:tab w:val="right" w:leader="dot" w:pos="9350"/>
             </w:tabs>
@@ -352,7 +350,7 @@
           <w:hyperlink w:anchor="_Toc119809351" w:history="1">
             <w:r>
               <w:rPr>
-                <w:rStyle w:val="ad"/>
+                <w:rStyle w:val="Hyperlink"/>
                 <w:rFonts w:ascii="Bahnschrift SemiBold SemiConden" w:hAnsi="Bahnschrift SemiBold SemiConden"/>
                 <w:b/>
                 <w:bCs/>
@@ -430,7 +428,7 @@
         </w:p>
         <w:p>
           <w:pPr>
-            <w:pStyle w:val="14"/>
+            <w:pStyle w:val="TOC1"/>
             <w:tabs>
               <w:tab w:val="right" w:leader="dot" w:pos="9350"/>
             </w:tabs>
@@ -445,7 +443,7 @@
           <w:hyperlink w:anchor="_Toc119809352" w:history="1">
             <w:r>
               <w:rPr>
-                <w:rStyle w:val="ad"/>
+                <w:rStyle w:val="Hyperlink"/>
                 <w:rFonts w:ascii="Bahnschrift SemiBold SemiConden" w:hAnsi="Bahnschrift SemiBold SemiConden"/>
                 <w:noProof/>
                 <w:sz w:val="24"/>
@@ -519,7 +517,7 @@
         </w:p>
         <w:p>
           <w:pPr>
-            <w:pStyle w:val="22"/>
+            <w:pStyle w:val="TOC2"/>
             <w:tabs>
               <w:tab w:val="right" w:leader="dot" w:pos="9350"/>
             </w:tabs>
@@ -534,7 +532,7 @@
           <w:hyperlink w:anchor="_Toc119809353" w:history="1">
             <w:r>
               <w:rPr>
-                <w:rStyle w:val="ad"/>
+                <w:rStyle w:val="Hyperlink"/>
                 <w:rFonts w:ascii="Bahnschrift SemiBold SemiConden" w:hAnsi="Bahnschrift SemiBold SemiConden"/>
                 <w:b/>
                 <w:bCs/>
@@ -610,7 +608,7 @@
         </w:p>
         <w:p>
           <w:pPr>
-            <w:pStyle w:val="22"/>
+            <w:pStyle w:val="TOC2"/>
             <w:tabs>
               <w:tab w:val="right" w:leader="dot" w:pos="9350"/>
             </w:tabs>
@@ -625,7 +623,7 @@
           <w:hyperlink w:anchor="_Toc119809354" w:history="1">
             <w:r>
               <w:rPr>
-                <w:rStyle w:val="ad"/>
+                <w:rStyle w:val="Hyperlink"/>
                 <w:rFonts w:ascii="Bahnschrift SemiBold SemiConden" w:hAnsi="Bahnschrift SemiBold SemiConden"/>
                 <w:noProof/>
                 <w:sz w:val="24"/>
@@ -699,7 +697,7 @@
         </w:p>
         <w:p>
           <w:pPr>
-            <w:pStyle w:val="22"/>
+            <w:pStyle w:val="TOC2"/>
             <w:tabs>
               <w:tab w:val="right" w:leader="dot" w:pos="9350"/>
             </w:tabs>
@@ -714,7 +712,7 @@
           <w:hyperlink w:anchor="_Toc119809355" w:history="1">
             <w:r>
               <w:rPr>
-                <w:rStyle w:val="ad"/>
+                <w:rStyle w:val="Hyperlink"/>
                 <w:rFonts w:ascii="Bahnschrift SemiBold SemiConden" w:hAnsi="Bahnschrift SemiBold SemiConden"/>
                 <w:b/>
                 <w:bCs/>
@@ -790,7 +788,7 @@
         </w:p>
         <w:p>
           <w:pPr>
-            <w:pStyle w:val="22"/>
+            <w:pStyle w:val="TOC2"/>
             <w:tabs>
               <w:tab w:val="right" w:leader="dot" w:pos="9350"/>
             </w:tabs>
@@ -805,7 +803,7 @@
           <w:hyperlink w:anchor="_Toc119809356" w:history="1">
             <w:r>
               <w:rPr>
-                <w:rStyle w:val="ad"/>
+                <w:rStyle w:val="Hyperlink"/>
                 <w:rFonts w:ascii="Bahnschrift SemiBold SemiConden" w:hAnsi="Bahnschrift SemiBold SemiConden"/>
                 <w:noProof/>
                 <w:sz w:val="24"/>
@@ -879,7 +877,7 @@
         </w:p>
         <w:p>
           <w:pPr>
-            <w:pStyle w:val="14"/>
+            <w:pStyle w:val="TOC1"/>
             <w:tabs>
               <w:tab w:val="right" w:leader="dot" w:pos="9350"/>
             </w:tabs>
@@ -894,7 +892,7 @@
           <w:hyperlink w:anchor="_Toc119809357" w:history="1">
             <w:r>
               <w:rPr>
-                <w:rStyle w:val="ad"/>
+                <w:rStyle w:val="Hyperlink"/>
                 <w:rFonts w:ascii="Bahnschrift SemiBold SemiConden" w:hAnsi="Bahnschrift SemiBold SemiConden"/>
                 <w:noProof/>
                 <w:sz w:val="24"/>
@@ -990,11 +988,11 @@
     </w:p>
     <w:p>
       <w:pPr>
-        <w:pStyle w:val="1"/>
+        <w:pStyle w:val="Heading1"/>
         <w:spacing w:line="360" w:lineRule="auto"/>
         <w:ind w:left="-540"/>
         <w:rPr>
-          <w:rStyle w:val="a5"/>
+          <w:rStyle w:val="IntenseReference"/>
           <w:b w:val="0"/>
           <w:bCs w:val="0"/>
           <w:smallCaps w:val="0"/>
@@ -1008,7 +1006,7 @@
       <w:bookmarkStart w:id="0" w:name="_Toc119809350"/>
       <w:r>
         <w:rPr>
-          <w:rStyle w:val="a5"/>
+          <w:rStyle w:val="IntenseReference"/>
           <w:rFonts w:ascii="Bahnschrift SemiBold SemiConden" w:hAnsi="Bahnschrift SemiBold SemiConden"/>
           <w:color w:val="EAB200"/>
         </w:rPr>
@@ -1019,7 +1017,7 @@
     </w:p>
     <w:tbl>
       <w:tblPr>
-        <w:tblStyle w:val="21"/>
+        <w:tblStyle w:val="PlainTable2"/>
         <w:tblpPr w:leftFromText="180" w:rightFromText="180" w:vertAnchor="page" w:horzAnchor="page" w:tblpX="931" w:tblpY="2531"/>
         <w:tblW w:w="10607" w:type="dxa"/>
         <w:tblLook w:val="04A0" w:firstRow="1" w:lastRow="0" w:firstColumn="1" w:lastColumn="0" w:noHBand="0" w:noVBand="1"/>
@@ -1046,7 +1044,7 @@
               <w:spacing w:line="360" w:lineRule="auto"/>
               <w:jc w:val="center"/>
               <w:rPr>
-                <w:rStyle w:val="a5"/>
+                <w:rStyle w:val="IntenseReference"/>
                 <w:rFonts w:ascii="Candara" w:hAnsi="Candara"/>
                 <w:smallCaps w:val="0"/>
                 <w:color w:val="auto"/>
@@ -1057,7 +1055,7 @@
             </w:pPr>
             <w:r>
               <w:rPr>
-                <w:rStyle w:val="a5"/>
+                <w:rStyle w:val="IntenseReference"/>
                 <w:rFonts w:ascii="Candara" w:hAnsi="Candara"/>
                 <w:smallCaps w:val="0"/>
                 <w:color w:val="auto"/>
@@ -1080,7 +1078,7 @@
               <w:jc w:val="center"/>
               <w:cnfStyle w:val="100000000000" w:firstRow="1" w:lastRow="0" w:firstColumn="0" w:lastColumn="0" w:oddVBand="0" w:evenVBand="0" w:oddHBand="0" w:evenHBand="0" w:firstRowFirstColumn="0" w:firstRowLastColumn="0" w:lastRowFirstColumn="0" w:lastRowLastColumn="0"/>
               <w:rPr>
-                <w:rStyle w:val="a5"/>
+                <w:rStyle w:val="IntenseReference"/>
                 <w:rFonts w:ascii="Candara" w:hAnsi="Candara"/>
                 <w:smallCaps w:val="0"/>
                 <w:color w:val="auto"/>
@@ -1091,7 +1089,7 @@
             </w:pPr>
             <w:r>
               <w:rPr>
-                <w:rStyle w:val="a5"/>
+                <w:rStyle w:val="IntenseReference"/>
                 <w:rFonts w:ascii="Candara" w:hAnsi="Candara"/>
                 <w:smallCaps w:val="0"/>
                 <w:color w:val="auto"/>
@@ -1114,7 +1112,7 @@
               <w:jc w:val="center"/>
               <w:cnfStyle w:val="100000000000" w:firstRow="1" w:lastRow="0" w:firstColumn="0" w:lastColumn="0" w:oddVBand="0" w:evenVBand="0" w:oddHBand="0" w:evenHBand="0" w:firstRowFirstColumn="0" w:firstRowLastColumn="0" w:lastRowFirstColumn="0" w:lastRowLastColumn="0"/>
               <w:rPr>
-                <w:rStyle w:val="a5"/>
+                <w:rStyle w:val="IntenseReference"/>
                 <w:rFonts w:ascii="Candara" w:hAnsi="Candara"/>
                 <w:smallCaps w:val="0"/>
                 <w:color w:val="auto"/>
@@ -1125,7 +1123,7 @@
             </w:pPr>
             <w:r>
               <w:rPr>
-                <w:rStyle w:val="a5"/>
+                <w:rStyle w:val="IntenseReference"/>
                 <w:rFonts w:ascii="Candara" w:hAnsi="Candara"/>
                 <w:smallCaps w:val="0"/>
                 <w:color w:val="auto"/>
@@ -1148,7 +1146,7 @@
               <w:jc w:val="center"/>
               <w:cnfStyle w:val="100000000000" w:firstRow="1" w:lastRow="0" w:firstColumn="0" w:lastColumn="0" w:oddVBand="0" w:evenVBand="0" w:oddHBand="0" w:evenHBand="0" w:firstRowFirstColumn="0" w:firstRowLastColumn="0" w:lastRowFirstColumn="0" w:lastRowLastColumn="0"/>
               <w:rPr>
-                <w:rStyle w:val="a5"/>
+                <w:rStyle w:val="IntenseReference"/>
                 <w:rFonts w:ascii="Candara" w:hAnsi="Candara"/>
                 <w:smallCaps w:val="0"/>
                 <w:color w:val="auto"/>
@@ -1160,7 +1158,7 @@
             </w:pPr>
             <w:r>
               <w:rPr>
-                <w:rStyle w:val="a5"/>
+                <w:rStyle w:val="IntenseReference"/>
                 <w:rFonts w:ascii="Candara" w:hAnsi="Candara"/>
                 <w:smallCaps w:val="0"/>
                 <w:color w:val="auto"/>
@@ -1188,7 +1186,7 @@
               <w:spacing w:line="360" w:lineRule="auto"/>
               <w:jc w:val="center"/>
               <w:rPr>
-                <w:rStyle w:val="a5"/>
+                <w:rStyle w:val="IntenseReference"/>
                 <w:rFonts w:ascii="Candara" w:hAnsi="Candara"/>
                 <w:b/>
                 <w:bCs/>
@@ -1201,7 +1199,7 @@
             </w:pPr>
             <w:r>
               <w:rPr>
-                <w:rStyle w:val="a5"/>
+                <w:rStyle w:val="IntenseReference"/>
                 <w:rFonts w:ascii="Candara" w:hAnsi="Candara"/>
                 <w:b/>
                 <w:bCs/>
@@ -1225,7 +1223,7 @@
               <w:jc w:val="center"/>
               <w:cnfStyle w:val="000000100000" w:firstRow="0" w:lastRow="0" w:firstColumn="0" w:lastColumn="0" w:oddVBand="0" w:evenVBand="0" w:oddHBand="1" w:evenHBand="0" w:firstRowFirstColumn="0" w:firstRowLastColumn="0" w:lastRowFirstColumn="0" w:lastRowLastColumn="0"/>
               <w:rPr>
-                <w:rStyle w:val="a5"/>
+                <w:rStyle w:val="IntenseReference"/>
                 <w:rFonts w:ascii="Candara" w:hAnsi="Candara"/>
                 <w:b w:val="0"/>
                 <w:bCs w:val="0"/>
@@ -1238,7 +1236,7 @@
             </w:pPr>
             <w:r>
               <w:rPr>
-                <w:rStyle w:val="a5"/>
+                <w:rStyle w:val="IntenseReference"/>
                 <w:rFonts w:ascii="Candara" w:hAnsi="Candara"/>
                 <w:b w:val="0"/>
                 <w:bCs w:val="0"/>
@@ -1262,7 +1260,7 @@
               <w:jc w:val="center"/>
               <w:cnfStyle w:val="000000100000" w:firstRow="0" w:lastRow="0" w:firstColumn="0" w:lastColumn="0" w:oddVBand="0" w:evenVBand="0" w:oddHBand="1" w:evenHBand="0" w:firstRowFirstColumn="0" w:firstRowLastColumn="0" w:lastRowFirstColumn="0" w:lastRowLastColumn="0"/>
               <w:rPr>
-                <w:rStyle w:val="a5"/>
+                <w:rStyle w:val="IntenseReference"/>
                 <w:rFonts w:ascii="Candara" w:hAnsi="Candara"/>
                 <w:b w:val="0"/>
                 <w:bCs w:val="0"/>
@@ -1275,7 +1273,7 @@
             </w:pPr>
             <w:r>
               <w:rPr>
-                <w:rStyle w:val="a5"/>
+                <w:rStyle w:val="IntenseReference"/>
                 <w:rFonts w:ascii="Candara" w:hAnsi="Candara"/>
                 <w:b w:val="0"/>
                 <w:bCs w:val="0"/>
@@ -1299,7 +1297,7 @@
               <w:jc w:val="center"/>
               <w:cnfStyle w:val="000000100000" w:firstRow="0" w:lastRow="0" w:firstColumn="0" w:lastColumn="0" w:oddVBand="0" w:evenVBand="0" w:oddHBand="1" w:evenHBand="0" w:firstRowFirstColumn="0" w:firstRowLastColumn="0" w:lastRowFirstColumn="0" w:lastRowLastColumn="0"/>
               <w:rPr>
-                <w:rStyle w:val="a5"/>
+                <w:rStyle w:val="IntenseReference"/>
                 <w:rFonts w:ascii="Candara" w:hAnsi="Candara"/>
                 <w:b w:val="0"/>
                 <w:bCs w:val="0"/>
@@ -1312,7 +1310,7 @@
             </w:pPr>
             <w:r>
               <w:rPr>
-                <w:rStyle w:val="a5"/>
+                <w:rStyle w:val="IntenseReference"/>
                 <w:rFonts w:ascii="Candara" w:hAnsi="Candara"/>
                 <w:b w:val="0"/>
                 <w:bCs w:val="0"/>
@@ -1341,7 +1339,7 @@
               <w:spacing w:line="360" w:lineRule="auto"/>
               <w:jc w:val="center"/>
               <w:rPr>
-                <w:rStyle w:val="a5"/>
+                <w:rStyle w:val="IntenseReference"/>
                 <w:rFonts w:ascii="Candara" w:hAnsi="Candara"/>
                 <w:b/>
                 <w:bCs/>
@@ -1355,7 +1353,7 @@
             </w:pPr>
             <w:r>
               <w:rPr>
-                <w:rStyle w:val="a5"/>
+                <w:rStyle w:val="IntenseReference"/>
                 <w:rFonts w:ascii="Candara" w:hAnsi="Candara"/>
                 <w:b/>
                 <w:bCs/>
@@ -1369,7 +1367,7 @@
             </w:r>
             <w:r>
               <w:rPr>
-                <w:rStyle w:val="a5"/>
+                <w:rStyle w:val="IntenseReference"/>
                 <w:rFonts w:ascii="Candara" w:hAnsi="Candara"/>
                 <w:b/>
                 <w:bCs/>
@@ -1394,7 +1392,7 @@
               <w:jc w:val="center"/>
               <w:cnfStyle w:val="000000000000" w:firstRow="0" w:lastRow="0" w:firstColumn="0" w:lastColumn="0" w:oddVBand="0" w:evenVBand="0" w:oddHBand="0" w:evenHBand="0" w:firstRowFirstColumn="0" w:firstRowLastColumn="0" w:lastRowFirstColumn="0" w:lastRowLastColumn="0"/>
               <w:rPr>
-                <w:rStyle w:val="a5"/>
+                <w:rStyle w:val="IntenseReference"/>
                 <w:rFonts w:ascii="Candara" w:hAnsi="Candara"/>
                 <w:b w:val="0"/>
                 <w:bCs w:val="0"/>
@@ -1407,7 +1405,7 @@
             </w:pPr>
             <w:r>
               <w:rPr>
-                <w:rStyle w:val="a5"/>
+                <w:rStyle w:val="IntenseReference"/>
                 <w:rFonts w:ascii="Candara" w:hAnsi="Candara"/>
                 <w:b w:val="0"/>
                 <w:bCs w:val="0"/>
@@ -1431,7 +1429,7 @@
               <w:jc w:val="center"/>
               <w:cnfStyle w:val="000000000000" w:firstRow="0" w:lastRow="0" w:firstColumn="0" w:lastColumn="0" w:oddVBand="0" w:evenVBand="0" w:oddHBand="0" w:evenHBand="0" w:firstRowFirstColumn="0" w:firstRowLastColumn="0" w:lastRowFirstColumn="0" w:lastRowLastColumn="0"/>
               <w:rPr>
-                <w:rStyle w:val="a5"/>
+                <w:rStyle w:val="IntenseReference"/>
                 <w:rFonts w:ascii="Candara" w:hAnsi="Candara"/>
                 <w:b w:val="0"/>
                 <w:bCs w:val="0"/>
@@ -1444,7 +1442,7 @@
             </w:pPr>
             <w:r>
               <w:rPr>
-                <w:rStyle w:val="a5"/>
+                <w:rStyle w:val="IntenseReference"/>
                 <w:rFonts w:ascii="Candara" w:hAnsi="Candara"/>
                 <w:b w:val="0"/>
                 <w:bCs w:val="0"/>
@@ -1468,7 +1466,7 @@
               <w:jc w:val="center"/>
               <w:cnfStyle w:val="000000000000" w:firstRow="0" w:lastRow="0" w:firstColumn="0" w:lastColumn="0" w:oddVBand="0" w:evenVBand="0" w:oddHBand="0" w:evenHBand="0" w:firstRowFirstColumn="0" w:firstRowLastColumn="0" w:lastRowFirstColumn="0" w:lastRowLastColumn="0"/>
               <w:rPr>
-                <w:rStyle w:val="a5"/>
+                <w:rStyle w:val="IntenseReference"/>
                 <w:rFonts w:ascii="Candara" w:hAnsi="Candara"/>
                 <w:b w:val="0"/>
                 <w:bCs w:val="0"/>
@@ -1481,7 +1479,7 @@
             </w:pPr>
             <w:r>
               <w:rPr>
-                <w:rStyle w:val="a5"/>
+                <w:rStyle w:val="IntenseReference"/>
                 <w:rFonts w:ascii="Candara" w:hAnsi="Candara"/>
                 <w:b w:val="0"/>
                 <w:bCs w:val="0"/>
@@ -1511,7 +1509,7 @@
               <w:spacing w:line="360" w:lineRule="auto"/>
               <w:jc w:val="center"/>
               <w:rPr>
-                <w:rStyle w:val="a5"/>
+                <w:rStyle w:val="IntenseReference"/>
                 <w:rFonts w:ascii="Candara" w:hAnsi="Candara"/>
                 <w:b/>
                 <w:bCs/>
@@ -1524,7 +1522,7 @@
             </w:pPr>
             <w:r>
               <w:rPr>
-                <w:rStyle w:val="a5"/>
+                <w:rStyle w:val="IntenseReference"/>
                 <w:rFonts w:ascii="Candara" w:hAnsi="Candara"/>
                 <w:b/>
                 <w:bCs/>
@@ -1548,7 +1546,7 @@
               <w:jc w:val="center"/>
               <w:cnfStyle w:val="000000100000" w:firstRow="0" w:lastRow="0" w:firstColumn="0" w:lastColumn="0" w:oddVBand="0" w:evenVBand="0" w:oddHBand="1" w:evenHBand="0" w:firstRowFirstColumn="0" w:firstRowLastColumn="0" w:lastRowFirstColumn="0" w:lastRowLastColumn="0"/>
               <w:rPr>
-                <w:rStyle w:val="a5"/>
+                <w:rStyle w:val="IntenseReference"/>
                 <w:rFonts w:ascii="Candara" w:hAnsi="Candara"/>
                 <w:b w:val="0"/>
                 <w:bCs w:val="0"/>
@@ -1561,7 +1559,7 @@
             </w:pPr>
             <w:r>
               <w:rPr>
-                <w:rStyle w:val="a5"/>
+                <w:rStyle w:val="IntenseReference"/>
                 <w:rFonts w:ascii="Candara" w:hAnsi="Candara"/>
                 <w:b w:val="0"/>
                 <w:bCs w:val="0"/>
@@ -1585,7 +1583,7 @@
               <w:jc w:val="center"/>
               <w:cnfStyle w:val="000000100000" w:firstRow="0" w:lastRow="0" w:firstColumn="0" w:lastColumn="0" w:oddVBand="0" w:evenVBand="0" w:oddHBand="1" w:evenHBand="0" w:firstRowFirstColumn="0" w:firstRowLastColumn="0" w:lastRowFirstColumn="0" w:lastRowLastColumn="0"/>
               <w:rPr>
-                <w:rStyle w:val="a5"/>
+                <w:rStyle w:val="IntenseReference"/>
                 <w:rFonts w:ascii="Candara" w:hAnsi="Candara"/>
                 <w:b w:val="0"/>
                 <w:bCs w:val="0"/>
@@ -1598,7 +1596,7 @@
             </w:pPr>
             <w:r>
               <w:rPr>
-                <w:rStyle w:val="a5"/>
+                <w:rStyle w:val="IntenseReference"/>
                 <w:rFonts w:ascii="Candara" w:hAnsi="Candara"/>
                 <w:b w:val="0"/>
                 <w:bCs w:val="0"/>
@@ -1622,7 +1620,7 @@
               <w:jc w:val="center"/>
               <w:cnfStyle w:val="000000100000" w:firstRow="0" w:lastRow="0" w:firstColumn="0" w:lastColumn="0" w:oddVBand="0" w:evenVBand="0" w:oddHBand="1" w:evenHBand="0" w:firstRowFirstColumn="0" w:firstRowLastColumn="0" w:lastRowFirstColumn="0" w:lastRowLastColumn="0"/>
               <w:rPr>
-                <w:rStyle w:val="a5"/>
+                <w:rStyle w:val="IntenseReference"/>
                 <w:rFonts w:ascii="Candara" w:hAnsi="Candara"/>
                 <w:b w:val="0"/>
                 <w:bCs w:val="0"/>
@@ -1635,7 +1633,7 @@
             </w:pPr>
             <w:r>
               <w:rPr>
-                <w:rStyle w:val="a5"/>
+                <w:rStyle w:val="IntenseReference"/>
                 <w:rFonts w:ascii="Candara" w:hAnsi="Candara"/>
                 <w:b w:val="0"/>
                 <w:bCs w:val="0"/>
@@ -1664,7 +1662,7 @@
               <w:spacing w:line="360" w:lineRule="auto"/>
               <w:jc w:val="center"/>
               <w:rPr>
-                <w:rStyle w:val="a5"/>
+                <w:rStyle w:val="IntenseReference"/>
                 <w:rFonts w:ascii="Candara" w:hAnsi="Candara"/>
                 <w:b/>
                 <w:bCs/>
@@ -1677,7 +1675,7 @@
             </w:pPr>
             <w:r>
               <w:rPr>
-                <w:rStyle w:val="a5"/>
+                <w:rStyle w:val="IntenseReference"/>
                 <w:rFonts w:ascii="Candara" w:hAnsi="Candara"/>
                 <w:b/>
                 <w:bCs/>
@@ -1701,7 +1699,7 @@
               <w:jc w:val="center"/>
               <w:cnfStyle w:val="000000000000" w:firstRow="0" w:lastRow="0" w:firstColumn="0" w:lastColumn="0" w:oddVBand="0" w:evenVBand="0" w:oddHBand="0" w:evenHBand="0" w:firstRowFirstColumn="0" w:firstRowLastColumn="0" w:lastRowFirstColumn="0" w:lastRowLastColumn="0"/>
               <w:rPr>
-                <w:rStyle w:val="a5"/>
+                <w:rStyle w:val="IntenseReference"/>
                 <w:rFonts w:ascii="Candara" w:hAnsi="Candara"/>
                 <w:b w:val="0"/>
                 <w:bCs w:val="0"/>
@@ -1714,7 +1712,7 @@
             </w:pPr>
             <w:r>
               <w:rPr>
-                <w:rStyle w:val="a5"/>
+                <w:rStyle w:val="IntenseReference"/>
                 <w:rFonts w:ascii="Candara" w:hAnsi="Candara"/>
                 <w:b w:val="0"/>
                 <w:bCs w:val="0"/>
@@ -1738,7 +1736,7 @@
               <w:jc w:val="center"/>
               <w:cnfStyle w:val="000000000000" w:firstRow="0" w:lastRow="0" w:firstColumn="0" w:lastColumn="0" w:oddVBand="0" w:evenVBand="0" w:oddHBand="0" w:evenHBand="0" w:firstRowFirstColumn="0" w:firstRowLastColumn="0" w:lastRowFirstColumn="0" w:lastRowLastColumn="0"/>
               <w:rPr>
-                <w:rStyle w:val="a5"/>
+                <w:rStyle w:val="IntenseReference"/>
                 <w:rFonts w:ascii="Candara" w:hAnsi="Candara"/>
                 <w:b w:val="0"/>
                 <w:bCs w:val="0"/>
@@ -1751,7 +1749,7 @@
             </w:pPr>
             <w:r>
               <w:rPr>
-                <w:rStyle w:val="a5"/>
+                <w:rStyle w:val="IntenseReference"/>
                 <w:rFonts w:ascii="Candara" w:hAnsi="Candara"/>
                 <w:b w:val="0"/>
                 <w:bCs w:val="0"/>
@@ -1775,7 +1773,7 @@
               <w:jc w:val="center"/>
               <w:cnfStyle w:val="000000000000" w:firstRow="0" w:lastRow="0" w:firstColumn="0" w:lastColumn="0" w:oddVBand="0" w:evenVBand="0" w:oddHBand="0" w:evenHBand="0" w:firstRowFirstColumn="0" w:firstRowLastColumn="0" w:lastRowFirstColumn="0" w:lastRowLastColumn="0"/>
               <w:rPr>
-                <w:rStyle w:val="a5"/>
+                <w:rStyle w:val="IntenseReference"/>
                 <w:rFonts w:ascii="Candara" w:hAnsi="Candara"/>
                 <w:b w:val="0"/>
                 <w:bCs w:val="0"/>
@@ -1788,7 +1786,7 @@
             </w:pPr>
             <w:r>
               <w:rPr>
-                <w:rStyle w:val="a5"/>
+                <w:rStyle w:val="IntenseReference"/>
                 <w:rFonts w:ascii="Candara" w:hAnsi="Candara"/>
                 <w:b w:val="0"/>
                 <w:bCs w:val="0"/>
@@ -1808,7 +1806,7 @@
       <w:pPr>
         <w:spacing w:line="360" w:lineRule="auto"/>
         <w:rPr>
-          <w:rStyle w:val="a5"/>
+          <w:rStyle w:val="IntenseReference"/>
           <w:b w:val="0"/>
           <w:bCs w:val="0"/>
           <w:smallCaps w:val="0"/>
@@ -1821,7 +1819,7 @@
       <w:pPr>
         <w:spacing w:line="360" w:lineRule="auto"/>
         <w:rPr>
-          <w:rStyle w:val="a5"/>
+          <w:rStyle w:val="IntenseReference"/>
           <w:b w:val="0"/>
           <w:bCs w:val="0"/>
           <w:smallCaps w:val="0"/>
@@ -1834,7 +1832,7 @@
       <w:pPr>
         <w:spacing w:line="360" w:lineRule="auto"/>
         <w:rPr>
-          <w:rStyle w:val="a5"/>
+          <w:rStyle w:val="IntenseReference"/>
           <w:b w:val="0"/>
           <w:bCs w:val="0"/>
           <w:smallCaps w:val="0"/>
@@ -1845,11 +1843,11 @@
     </w:p>
     <w:p>
       <w:pPr>
-        <w:pStyle w:val="1"/>
+        <w:pStyle w:val="Heading1"/>
         <w:spacing w:line="360" w:lineRule="auto"/>
         <w:ind w:left="-540"/>
         <w:rPr>
-          <w:rStyle w:val="a5"/>
+          <w:rStyle w:val="IntenseReference"/>
           <w:rFonts w:ascii="Bahnschrift SemiBold SemiConden" w:hAnsi="Bahnschrift SemiBold SemiConden"/>
           <w:color w:val="EAB200"/>
         </w:rPr>
@@ -1857,7 +1855,7 @@
       <w:bookmarkStart w:id="1" w:name="_Toc119809351"/>
       <w:r>
         <w:rPr>
-          <w:rStyle w:val="a5"/>
+          <w:rStyle w:val="IntenseReference"/>
           <w:rFonts w:ascii="Bahnschrift SemiBold SemiConden" w:hAnsi="Bahnschrift SemiBold SemiConden"/>
           <w:color w:val="EAB200"/>
         </w:rPr>
@@ -1935,12 +1933,10 @@
           <w:lang w:val="bg-BG"/>
         </w:rPr>
       </w:pPr>
-      <w:bookmarkStart w:id="2" w:name="_GoBack"/>
-      <w:bookmarkEnd w:id="2"/>
     </w:p>
     <w:p>
       <w:pPr>
-        <w:pStyle w:val="1"/>
+        <w:pStyle w:val="Heading1"/>
         <w:spacing w:line="360" w:lineRule="auto"/>
         <w:ind w:left="-540"/>
         <w:rPr>
@@ -1948,7 +1944,7 @@
           <w:color w:val="EAB200"/>
         </w:rPr>
       </w:pPr>
-      <w:bookmarkStart w:id="3" w:name="_Toc119809352"/>
+      <w:bookmarkStart w:id="2" w:name="_Toc119809352"/>
       <w:r>
         <w:rPr>
           <w:rFonts w:ascii="Bahnschrift SemiBold SemiConden" w:hAnsi="Bahnschrift SemiBold SemiConden"/>
@@ -1956,7 +1952,7 @@
         </w:rPr>
         <w:t>SUMMARY</w:t>
       </w:r>
-      <w:bookmarkEnd w:id="3"/>
+      <w:bookmarkEnd w:id="2"/>
     </w:p>
     <w:p>
       <w:pPr>
@@ -1973,7 +1969,7 @@
     </w:p>
     <w:p>
       <w:pPr>
-        <w:pStyle w:val="2"/>
+        <w:pStyle w:val="Heading2"/>
         <w:spacing w:line="360" w:lineRule="auto"/>
         <w:rPr>
           <w:rFonts w:ascii="Bahnschrift SemiBold SemiConden" w:hAnsi="Bahnschrift SemiBold SemiConden"/>
@@ -1984,7 +1980,7 @@
           <w:szCs w:val="24"/>
         </w:rPr>
       </w:pPr>
-      <w:bookmarkStart w:id="4" w:name="_Toc119809353"/>
+      <w:bookmarkStart w:id="3" w:name="_Toc119809353"/>
       <w:r>
         <w:rPr>
           <w:rFonts w:ascii="Bahnschrift SemiBold SemiConden" w:hAnsi="Bahnschrift SemiBold SemiConden"/>
@@ -1996,7 +1992,7 @@
         </w:rPr>
         <w:t>STAGES OF REALIZATION</w:t>
       </w:r>
-      <w:bookmarkEnd w:id="4"/>
+      <w:bookmarkEnd w:id="3"/>
     </w:p>
     <w:p/>
     <w:p>
@@ -2120,10 +2116,10 @@
     </w:p>
     <w:p>
       <w:pPr>
-        <w:pStyle w:val="2"/>
+        <w:pStyle w:val="Heading2"/>
         <w:spacing w:line="360" w:lineRule="auto"/>
         <w:rPr>
-          <w:rStyle w:val="a5"/>
+          <w:rStyle w:val="IntenseReference"/>
           <w:rFonts w:ascii="Bahnschrift SemiBold SemiConden" w:hAnsi="Bahnschrift SemiBold SemiConden"/>
           <w:b w:val="0"/>
           <w:bCs w:val="0"/>
@@ -2136,7 +2132,7 @@
       </w:pPr>
       <w:r>
         <w:rPr>
-          <w:rStyle w:val="a5"/>
+          <w:rStyle w:val="IntenseReference"/>
           <w:b w:val="0"/>
           <w:bCs w:val="0"/>
           <w:smallCaps w:val="0"/>
@@ -2147,10 +2143,10 @@
         <w:lastRenderedPageBreak/>
         <w:t xml:space="preserve"> </w:t>
       </w:r>
-      <w:bookmarkStart w:id="5" w:name="_Toc119809354"/>
+      <w:bookmarkStart w:id="4" w:name="_Toc119809354"/>
       <w:r>
         <w:rPr>
-          <w:rStyle w:val="a5"/>
+          <w:rStyle w:val="IntenseReference"/>
           <w:rFonts w:ascii="Bahnschrift SemiBold SemiConden" w:hAnsi="Bahnschrift SemiBold SemiConden"/>
           <w:b w:val="0"/>
           <w:bCs w:val="0"/>
@@ -2161,6 +2157,136 @@
           <w:szCs w:val="24"/>
         </w:rPr>
         <w:t>LEVEL OF COMPLEXITY</w:t>
+      </w:r>
+      <w:bookmarkEnd w:id="4"/>
+    </w:p>
+    <w:p>
+      <w:pPr>
+        <w:spacing w:line="360" w:lineRule="auto"/>
+      </w:pPr>
+    </w:p>
+    <w:p>
+      <w:pPr>
+        <w:spacing w:line="360" w:lineRule="auto"/>
+        <w:ind w:left="90"/>
+        <w:jc w:val="both"/>
+        <w:rPr>
+          <w:rFonts w:ascii="Candara" w:hAnsi="Candara"/>
+          <w:sz w:val="24"/>
+          <w:szCs w:val="24"/>
+        </w:rPr>
+      </w:pPr>
+      <w:r>
+        <w:rPr>
+          <w:rFonts w:ascii="Candara" w:hAnsi="Candara"/>
+          <w:sz w:val="24"/>
+          <w:szCs w:val="24"/>
+          <w:lang w:val="bg-BG"/>
+        </w:rPr>
+        <w:t>Teamwork</w:t>
+      </w:r>
+      <w:r>
+        <w:rPr>
+          <w:rFonts w:ascii="Candara" w:hAnsi="Candara"/>
+          <w:sz w:val="24"/>
+          <w:szCs w:val="24"/>
+        </w:rPr>
+        <w:t xml:space="preserve"> can be very hard sometimes. Starting with scheduling a perfect time for everybody to begin working on the project. This was probably the hardest part. </w:t>
+      </w:r>
+    </w:p>
+    <w:p>
+      <w:pPr>
+        <w:spacing w:line="360" w:lineRule="auto"/>
+        <w:ind w:left="90"/>
+        <w:jc w:val="both"/>
+        <w:rPr>
+          <w:rFonts w:ascii="Candara" w:hAnsi="Candara"/>
+          <w:sz w:val="24"/>
+          <w:szCs w:val="24"/>
+        </w:rPr>
+      </w:pPr>
+      <w:r>
+        <w:rPr>
+          <w:rFonts w:ascii="Candara" w:hAnsi="Candara"/>
+          <w:sz w:val="24"/>
+          <w:szCs w:val="24"/>
+        </w:rPr>
+        <w:t xml:space="preserve">In addition to that, working in a team can be very stressful. You should listen to everyone’s ideas and </w:t>
+      </w:r>
+      <w:r>
+        <w:rPr>
+          <w:rFonts w:ascii="Candara" w:hAnsi="Candara"/>
+          <w:sz w:val="24"/>
+          <w:szCs w:val="24"/>
+          <w:lang w:val="bg-BG"/>
+        </w:rPr>
+        <w:t>opinions</w:t>
+      </w:r>
+      <w:r>
+        <w:rPr>
+          <w:rFonts w:ascii="Candara" w:hAnsi="Candara"/>
+          <w:sz w:val="24"/>
+          <w:szCs w:val="24"/>
+        </w:rPr>
+        <w:t xml:space="preserve"> before deciding anything. </w:t>
+      </w:r>
+    </w:p>
+    <w:p>
+      <w:pPr>
+        <w:spacing w:line="360" w:lineRule="auto"/>
+        <w:ind w:left="90"/>
+        <w:jc w:val="both"/>
+        <w:rPr>
+          <w:rFonts w:ascii="Candara" w:hAnsi="Candara"/>
+          <w:sz w:val="24"/>
+          <w:szCs w:val="24"/>
+        </w:rPr>
+      </w:pPr>
+      <w:r>
+        <w:rPr>
+          <w:rFonts w:ascii="Candara" w:hAnsi="Candara"/>
+          <w:sz w:val="24"/>
+          <w:szCs w:val="24"/>
+        </w:rPr>
+        <w:t>Lack of time can be a problem too but in the end, we managed to work it out.</w:t>
+      </w:r>
+    </w:p>
+    <w:p>
+      <w:pPr>
+        <w:spacing w:line="360" w:lineRule="auto"/>
+        <w:ind w:left="90"/>
+        <w:jc w:val="both"/>
+        <w:rPr>
+          <w:rFonts w:ascii="Candara" w:hAnsi="Candara"/>
+          <w:sz w:val="24"/>
+          <w:szCs w:val="24"/>
+        </w:rPr>
+      </w:pPr>
+    </w:p>
+    <w:p>
+      <w:pPr>
+        <w:pStyle w:val="Heading2"/>
+        <w:spacing w:line="360" w:lineRule="auto"/>
+        <w:rPr>
+          <w:rFonts w:ascii="Bahnschrift SemiBold SemiConden" w:hAnsi="Bahnschrift SemiBold SemiConden"/>
+          <w:b/>
+          <w:bCs/>
+          <w:color w:val="EAB200"/>
+          <w:sz w:val="24"/>
+          <w:szCs w:val="24"/>
+        </w:rPr>
+      </w:pPr>
+      <w:bookmarkStart w:id="5" w:name="_Toc119809355"/>
+      <w:r>
+        <w:rPr>
+          <w:rFonts w:ascii="Bahnschrift SemiBold SemiConden" w:hAnsi="Bahnschrift SemiBold SemiConden"/>
+          <w:b/>
+          <w:bCs/>
+          <w:color w:val="EAB200"/>
+          <w:sz w:val="24"/>
+          <w:szCs w:val="24"/>
+        </w:rPr>
+        <w:t>USED TECHNOLOGIES</w:t>
       </w:r>
       <w:bookmarkEnd w:id="5"/>
     </w:p>
@@ -2172,136 +2298,6 @@
     <w:p>
       <w:pPr>
         <w:spacing w:line="360" w:lineRule="auto"/>
-        <w:ind w:left="90"/>
-        <w:jc w:val="both"/>
-        <w:rPr>
-          <w:rFonts w:ascii="Candara" w:hAnsi="Candara"/>
-          <w:sz w:val="24"/>
-          <w:szCs w:val="24"/>
-        </w:rPr>
-      </w:pPr>
-      <w:r>
-        <w:rPr>
-          <w:rFonts w:ascii="Candara" w:hAnsi="Candara"/>
-          <w:sz w:val="24"/>
-          <w:szCs w:val="24"/>
-          <w:lang w:val="bg-BG"/>
-        </w:rPr>
-        <w:t>Teamwork</w:t>
-      </w:r>
-      <w:r>
-        <w:rPr>
-          <w:rFonts w:ascii="Candara" w:hAnsi="Candara"/>
-          <w:sz w:val="24"/>
-          <w:szCs w:val="24"/>
-        </w:rPr>
-        <w:t xml:space="preserve"> can be very hard sometimes. Starting with scheduling a perfect time for everybody to begin working on the project. This was probably the hardest part. </w:t>
-      </w:r>
-    </w:p>
-    <w:p>
-      <w:pPr>
-        <w:spacing w:line="360" w:lineRule="auto"/>
-        <w:ind w:left="90"/>
-        <w:jc w:val="both"/>
-        <w:rPr>
-          <w:rFonts w:ascii="Candara" w:hAnsi="Candara"/>
-          <w:sz w:val="24"/>
-          <w:szCs w:val="24"/>
-        </w:rPr>
-      </w:pPr>
-      <w:r>
-        <w:rPr>
-          <w:rFonts w:ascii="Candara" w:hAnsi="Candara"/>
-          <w:sz w:val="24"/>
-          <w:szCs w:val="24"/>
-        </w:rPr>
-        <w:t xml:space="preserve">In addition to that, working in a team can be very stressful. You should listen to everyone’s ideas and </w:t>
-      </w:r>
-      <w:r>
-        <w:rPr>
-          <w:rFonts w:ascii="Candara" w:hAnsi="Candara"/>
-          <w:sz w:val="24"/>
-          <w:szCs w:val="24"/>
-          <w:lang w:val="bg-BG"/>
-        </w:rPr>
-        <w:t>opinions</w:t>
-      </w:r>
-      <w:r>
-        <w:rPr>
-          <w:rFonts w:ascii="Candara" w:hAnsi="Candara"/>
-          <w:sz w:val="24"/>
-          <w:szCs w:val="24"/>
-        </w:rPr>
-        <w:t xml:space="preserve"> before deciding anything. </w:t>
-      </w:r>
-    </w:p>
-    <w:p>
-      <w:pPr>
-        <w:spacing w:line="360" w:lineRule="auto"/>
-        <w:ind w:left="90"/>
-        <w:jc w:val="both"/>
-        <w:rPr>
-          <w:rFonts w:ascii="Candara" w:hAnsi="Candara"/>
-          <w:sz w:val="24"/>
-          <w:szCs w:val="24"/>
-        </w:rPr>
-      </w:pPr>
-      <w:r>
-        <w:rPr>
-          <w:rFonts w:ascii="Candara" w:hAnsi="Candara"/>
-          <w:sz w:val="24"/>
-          <w:szCs w:val="24"/>
-        </w:rPr>
-        <w:t>Lack of time can be a problem too but in the end, we managed to work it out.</w:t>
-      </w:r>
-    </w:p>
-    <w:p>
-      <w:pPr>
-        <w:spacing w:line="360" w:lineRule="auto"/>
-        <w:ind w:left="90"/>
-        <w:jc w:val="both"/>
-        <w:rPr>
-          <w:rFonts w:ascii="Candara" w:hAnsi="Candara"/>
-          <w:sz w:val="24"/>
-          <w:szCs w:val="24"/>
-        </w:rPr>
-      </w:pPr>
-    </w:p>
-    <w:p>
-      <w:pPr>
-        <w:pStyle w:val="2"/>
-        <w:spacing w:line="360" w:lineRule="auto"/>
-        <w:rPr>
-          <w:rFonts w:ascii="Bahnschrift SemiBold SemiConden" w:hAnsi="Bahnschrift SemiBold SemiConden"/>
-          <w:b/>
-          <w:bCs/>
-          <w:color w:val="EAB200"/>
-          <w:sz w:val="24"/>
-          <w:szCs w:val="24"/>
-        </w:rPr>
-      </w:pPr>
-      <w:bookmarkStart w:id="6" w:name="_Toc119809355"/>
-      <w:r>
-        <w:rPr>
-          <w:rFonts w:ascii="Bahnschrift SemiBold SemiConden" w:hAnsi="Bahnschrift SemiBold SemiConden"/>
-          <w:b/>
-          <w:bCs/>
-          <w:color w:val="EAB200"/>
-          <w:sz w:val="24"/>
-          <w:szCs w:val="24"/>
-        </w:rPr>
-        <w:t>USED TECHNOLOGIES</w:t>
-      </w:r>
-      <w:bookmarkEnd w:id="6"/>
-    </w:p>
-    <w:p>
-      <w:pPr>
-        <w:spacing w:line="360" w:lineRule="auto"/>
-      </w:pPr>
-    </w:p>
-    <w:p>
-      <w:pPr>
-        <w:spacing w:line="360" w:lineRule="auto"/>
         <w:jc w:val="both"/>
         <w:rPr>
           <w:rFonts w:ascii="Candara" w:hAnsi="Candara"/>
@@ -2590,7 +2586,7 @@
     </w:p>
     <w:p>
       <w:pPr>
-        <w:pStyle w:val="2"/>
+        <w:pStyle w:val="Heading2"/>
         <w:rPr>
           <w:rFonts w:ascii="Bahnschrift SemiBold SemiConden" w:hAnsi="Bahnschrift SemiBold SemiConden"/>
           <w:color w:val="EAB200"/>
@@ -2598,7 +2594,7 @@
           <w:szCs w:val="24"/>
         </w:rPr>
       </w:pPr>
-      <w:bookmarkStart w:id="7" w:name="_Toc119809356"/>
+      <w:bookmarkStart w:id="6" w:name="_Toc119809356"/>
       <w:r>
         <w:rPr>
           <w:rFonts w:ascii="Bahnschrift SemiBold SemiConden" w:hAnsi="Bahnschrift SemiBold SemiConden"/>
@@ -2608,7 +2604,7 @@
         </w:rPr>
         <w:t>CONCLUSION</w:t>
       </w:r>
-      <w:bookmarkEnd w:id="7"/>
+      <w:bookmarkEnd w:id="6"/>
     </w:p>
     <w:p/>
     <w:p>
@@ -2673,13 +2669,13 @@
     <w:p/>
     <w:p>
       <w:pPr>
-        <w:pStyle w:val="1"/>
+        <w:pStyle w:val="Heading1"/>
         <w:rPr>
           <w:rFonts w:ascii="Bahnschrift SemiBold SemiConden" w:hAnsi="Bahnschrift SemiBold SemiConden"/>
           <w:color w:val="EAB200"/>
         </w:rPr>
       </w:pPr>
-      <w:bookmarkStart w:id="8" w:name="_Toc119809357"/>
+      <w:bookmarkStart w:id="7" w:name="_Toc119809357"/>
       <w:r>
         <w:rPr>
           <w:rFonts w:ascii="Bahnschrift SemiBold SemiConden" w:hAnsi="Bahnschrift SemiBold SemiConden"/>
@@ -2688,62 +2684,62 @@
         <w:lastRenderedPageBreak/>
         <w:t>ALGORITHMIC SCHEME</w:t>
       </w:r>
-      <w:bookmarkEnd w:id="8"/>
+      <w:bookmarkEnd w:id="7"/>
     </w:p>
-    <w:p/>
     <w:p>
       <w:r>
         <w:rPr>
           <w:noProof/>
         </w:rPr>
         <w:drawing>
-          <wp:anchor distT="0" distB="0" distL="114300" distR="114300" simplePos="0" relativeHeight="251661312" behindDoc="1" locked="0" layoutInCell="1" allowOverlap="1" wp14:anchorId="22D2DCCA" wp14:editId="634C07EE">
+          <wp:anchor distT="0" distB="0" distL="114300" distR="114300" simplePos="0" relativeHeight="251661312" behindDoc="1" locked="0" layoutInCell="1" allowOverlap="1" wp14:anchorId="7E99A34B" wp14:editId="630C4548">
             <wp:simplePos x="0" y="0"/>
-            <wp:positionH relativeFrom="column">
-              <wp:posOffset>12700</wp:posOffset>
+            <wp:positionH relativeFrom="margin">
+              <wp:align>center</wp:align>
             </wp:positionH>
             <wp:positionV relativeFrom="paragraph">
-              <wp:posOffset>346710</wp:posOffset>
+              <wp:posOffset>73025</wp:posOffset>
             </wp:positionV>
-            <wp:extent cx="5943600" cy="6178550"/>
-            <wp:effectExtent l="0" t="0" r="0" b="0"/>
+            <wp:extent cx="2322830" cy="7886700"/>
+            <wp:effectExtent l="0" t="0" r="1270" b="0"/>
             <wp:wrapTight wrapText="bothSides">
               <wp:wrapPolygon edited="0">
-                <wp:start x="7269" y="0"/>
-                <wp:lineTo x="4085" y="866"/>
-                <wp:lineTo x="4015" y="3197"/>
-                <wp:lineTo x="831" y="3263"/>
-                <wp:lineTo x="415" y="3397"/>
-                <wp:lineTo x="415" y="5195"/>
-                <wp:lineTo x="900" y="5328"/>
-                <wp:lineTo x="4085" y="5328"/>
-                <wp:lineTo x="4085" y="8525"/>
-                <wp:lineTo x="1315" y="9057"/>
-                <wp:lineTo x="138" y="9324"/>
-                <wp:lineTo x="0" y="9923"/>
-                <wp:lineTo x="0" y="20845"/>
-                <wp:lineTo x="346" y="21311"/>
-                <wp:lineTo x="692" y="21511"/>
-                <wp:lineTo x="762" y="21511"/>
-                <wp:lineTo x="7754" y="21511"/>
-                <wp:lineTo x="8238" y="21311"/>
-                <wp:lineTo x="8723" y="20379"/>
-                <wp:lineTo x="8723" y="11721"/>
-                <wp:lineTo x="21531" y="11455"/>
-                <wp:lineTo x="21531" y="9124"/>
-                <wp:lineTo x="17585" y="8525"/>
-                <wp:lineTo x="17585" y="5328"/>
-                <wp:lineTo x="20769" y="5328"/>
-                <wp:lineTo x="21392" y="5128"/>
-                <wp:lineTo x="21392" y="3463"/>
-                <wp:lineTo x="20838" y="3263"/>
-                <wp:lineTo x="18346" y="3197"/>
-                <wp:lineTo x="18346" y="866"/>
-                <wp:lineTo x="14746" y="0"/>
-                <wp:lineTo x="7269" y="0"/>
+                <wp:start x="1417" y="0"/>
+                <wp:lineTo x="1240" y="104"/>
+                <wp:lineTo x="1063" y="1409"/>
+                <wp:lineTo x="4074" y="1670"/>
+                <wp:lineTo x="10097" y="1670"/>
+                <wp:lineTo x="10097" y="2504"/>
+                <wp:lineTo x="2834" y="2661"/>
+                <wp:lineTo x="1063" y="2817"/>
+                <wp:lineTo x="1240" y="4226"/>
+                <wp:lineTo x="9743" y="5009"/>
+                <wp:lineTo x="10097" y="6678"/>
+                <wp:lineTo x="3897" y="7096"/>
+                <wp:lineTo x="354" y="7357"/>
+                <wp:lineTo x="0" y="7774"/>
+                <wp:lineTo x="0" y="21235"/>
+                <wp:lineTo x="1594" y="21548"/>
+                <wp:lineTo x="19663" y="21548"/>
+                <wp:lineTo x="21435" y="21183"/>
+                <wp:lineTo x="21435" y="7774"/>
+                <wp:lineTo x="21258" y="7409"/>
+                <wp:lineTo x="18955" y="7200"/>
+                <wp:lineTo x="11160" y="6678"/>
+                <wp:lineTo x="11514" y="5009"/>
+                <wp:lineTo x="20017" y="4226"/>
+                <wp:lineTo x="20726" y="2870"/>
+                <wp:lineTo x="19132" y="2713"/>
+                <wp:lineTo x="11160" y="2504"/>
+                <wp:lineTo x="11160" y="1670"/>
+                <wp:lineTo x="17006" y="1670"/>
+                <wp:lineTo x="20549" y="1357"/>
+                <wp:lineTo x="20195" y="157"/>
+                <wp:lineTo x="20017" y="0"/>
+                <wp:lineTo x="1417" y="0"/>
               </wp:wrapPolygon>
             </wp:wrapTight>
-            <wp:docPr id="3" name="Picture 3" descr="Text&#10;&#10;Description automatically generated with medium confidence"/>
+            <wp:docPr id="4" name="Picture 4" descr="Text&#10;&#10;Description automatically generated"/>
             <wp:cNvGraphicFramePr>
               <a:graphicFrameLocks xmlns:a="http://schemas.openxmlformats.org/drawingml/2006/main" noChangeAspect="1"/>
             </wp:cNvGraphicFramePr>
@@ -2751,7 +2747,7 @@
               <a:graphicData uri="http://schemas.openxmlformats.org/drawingml/2006/picture">
                 <pic:pic xmlns:pic="http://schemas.openxmlformats.org/drawingml/2006/picture">
                   <pic:nvPicPr>
-                    <pic:cNvPr id="3" name="Picture 3" descr="Text&#10;&#10;Description automatically generated with medium confidence"/>
+                    <pic:cNvPr id="4" name="Picture 4" descr="Text&#10;&#10;Description automatically generated"/>
                     <pic:cNvPicPr>
                       <a:picLocks noChangeAspect="1" noChangeArrowheads="1"/>
                     </pic:cNvPicPr>
@@ -2772,7 +2768,7 @@
                   <pic:spPr bwMode="auto">
                     <a:xfrm>
                       <a:off x="0" y="0"/>
-                      <a:ext cx="5943600" cy="6178550"/>
+                      <a:ext cx="2322830" cy="7886700"/>
                     </a:xfrm>
                     <a:prstGeom prst="rect">
                       <a:avLst/>
@@ -2785,10 +2781,17 @@
                 </pic:pic>
               </a:graphicData>
             </a:graphic>
+            <wp14:sizeRelH relativeFrom="margin">
+              <wp14:pctWidth>0</wp14:pctWidth>
+            </wp14:sizeRelH>
+            <wp14:sizeRelV relativeFrom="margin">
+              <wp14:pctHeight>0</wp14:pctHeight>
+            </wp14:sizeRelV>
           </wp:anchor>
         </w:drawing>
       </w:r>
     </w:p>
+    <w:p/>
     <w:sectPr>
       <w:footerReference w:type="default" r:id="rId15"/>
       <w:pgSz w:w="12240" w:h="15840"/>
@@ -2803,7 +2806,7 @@
 </file>
 
 <file path=word/endnotes.xml><?xml version="1.0" encoding="utf-8"?>
-<w:endnotes xmlns:wpc="http://schemas.microsoft.com/office/word/2010/wordprocessingCanvas" xmlns:cx="http://schemas.microsoft.com/office/drawing/2014/chartex" xmlns:mc="http://schemas.openxmlformats.org/markup-compatibility/2006" xmlns:o="urn:schemas-microsoft-com:office:office" xmlns:r="http://schemas.openxmlformats.org/officeDocument/2006/relationships" xmlns:m="http://schemas.openxmlformats.org/officeDocument/2006/math" xmlns:v="urn:schemas-microsoft-com:vml" xmlns:wp14="http://schemas.microsoft.com/office/word/2010/wordprocessingDrawing" xmlns:wp="http://schemas.openxmlformats.org/drawingml/2006/wordprocessingDrawing" xmlns:w10="urn:schemas-microsoft-com:office:word" xmlns:w="http://schemas.openxmlformats.org/wordprocessingml/2006/main" xmlns:w14="http://schemas.microsoft.com/office/word/2010/wordml" xmlns:w15="http://schemas.microsoft.com/office/word/2012/wordml" xmlns:w16se="http://schemas.microsoft.com/office/word/2015/wordml/symex" xmlns:wpg="http://schemas.microsoft.com/office/word/2010/wordprocessingGroup" xmlns:wpi="http://schemas.microsoft.com/office/word/2010/wordprocessingInk" xmlns:wne="http://schemas.microsoft.com/office/word/2006/wordml" xmlns:wps="http://schemas.microsoft.com/office/word/2010/wordprocessingShape" mc:Ignorable="w14 w15 w16se wp14">
+<w:endnotes xmlns:wpc="http://schemas.microsoft.com/office/word/2010/wordprocessingCanvas" xmlns:cx="http://schemas.microsoft.com/office/drawing/2014/chartex" xmlns:cx1="http://schemas.microsoft.com/office/drawing/2015/9/8/chartex" xmlns:cx2="http://schemas.microsoft.com/office/drawing/2015/10/21/chartex" xmlns:cx3="http://schemas.microsoft.com/office/drawing/2016/5/9/chartex" xmlns:cx4="http://schemas.microsoft.com/office/drawing/2016/5/10/chartex" xmlns:cx5="http://schemas.microsoft.com/office/drawing/2016/5/11/chartex" xmlns:cx6="http://schemas.microsoft.com/office/drawing/2016/5/12/chartex" xmlns:cx7="http://schemas.microsoft.com/office/drawing/2016/5/13/chartex" xmlns:cx8="http://schemas.microsoft.com/office/drawing/2016/5/14/chartex" xmlns:mc="http://schemas.openxmlformats.org/markup-compatibility/2006" xmlns:aink="http://schemas.microsoft.com/office/drawing/2016/ink" xmlns:am3d="http://schemas.microsoft.com/office/drawing/2017/model3d" xmlns:o="urn:schemas-microsoft-com:office:office" xmlns:oel="http://schemas.microsoft.com/office/2019/extlst" xmlns:r="http://schemas.openxmlformats.org/officeDocument/2006/relationships" xmlns:m="http://schemas.openxmlformats.org/officeDocument/2006/math" xmlns:v="urn:schemas-microsoft-com:vml" xmlns:wp14="http://schemas.microsoft.com/office/word/2010/wordprocessingDrawing" xmlns:wp="http://schemas.openxmlformats.org/drawingml/2006/wordprocessingDrawing" xmlns:w10="urn:schemas-microsoft-com:office:word" xmlns:w="http://schemas.openxmlformats.org/wordprocessingml/2006/main" xmlns:w14="http://schemas.microsoft.com/office/word/2010/wordml" xmlns:w15="http://schemas.microsoft.com/office/word/2012/wordml" xmlns:w16cex="http://schemas.microsoft.com/office/word/2018/wordml/cex" xmlns:w16cid="http://schemas.microsoft.com/office/word/2016/wordml/cid" xmlns:w16="http://schemas.microsoft.com/office/word/2018/wordml" xmlns:w16sdtdh="http://schemas.microsoft.com/office/word/2020/wordml/sdtdatahash" xmlns:w16se="http://schemas.microsoft.com/office/word/2015/wordml/symex" xmlns:wpg="http://schemas.microsoft.com/office/word/2010/wordprocessingGroup" xmlns:wpi="http://schemas.microsoft.com/office/word/2010/wordprocessingInk" xmlns:wne="http://schemas.microsoft.com/office/word/2006/wordml" xmlns:wps="http://schemas.microsoft.com/office/word/2010/wordprocessingShape" mc:Ignorable="w14 w15 w16se w16cid w16 w16cex w16sdtdh wp14">
   <w:endnote w:type="separator" w:id="-1">
     <w:p>
       <w:pPr>
@@ -2828,7 +2831,7 @@
 </file>
 
 <file path=word/footer1.xml><?xml version="1.0" encoding="utf-8"?>
-<w:ftr xmlns:wpc="http://schemas.microsoft.com/office/word/2010/wordprocessingCanvas" xmlns:cx="http://schemas.microsoft.com/office/drawing/2014/chartex" xmlns:mc="http://schemas.openxmlformats.org/markup-compatibility/2006" xmlns:o="urn:schemas-microsoft-com:office:office" xmlns:r="http://schemas.openxmlformats.org/officeDocument/2006/relationships" xmlns:m="http://schemas.openxmlformats.org/officeDocument/2006/math" xmlns:v="urn:schemas-microsoft-com:vml" xmlns:wp14="http://schemas.microsoft.com/office/word/2010/wordprocessingDrawing" xmlns:wp="http://schemas.openxmlformats.org/drawingml/2006/wordprocessingDrawing" xmlns:w10="urn:schemas-microsoft-com:office:word" xmlns:w="http://schemas.openxmlformats.org/wordprocessingml/2006/main" xmlns:w14="http://schemas.microsoft.com/office/word/2010/wordml" xmlns:w15="http://schemas.microsoft.com/office/word/2012/wordml" xmlns:w16se="http://schemas.microsoft.com/office/word/2015/wordml/symex" xmlns:wpg="http://schemas.microsoft.com/office/word/2010/wordprocessingGroup" xmlns:wpi="http://schemas.microsoft.com/office/word/2010/wordprocessingInk" xmlns:wne="http://schemas.microsoft.com/office/word/2006/wordml" xmlns:wps="http://schemas.microsoft.com/office/word/2010/wordprocessingShape" mc:Ignorable="w14 w15 w16se wp14">
+<w:ftr xmlns:wpc="http://schemas.microsoft.com/office/word/2010/wordprocessingCanvas" xmlns:cx="http://schemas.microsoft.com/office/drawing/2014/chartex" xmlns:cx1="http://schemas.microsoft.com/office/drawing/2015/9/8/chartex" xmlns:cx2="http://schemas.microsoft.com/office/drawing/2015/10/21/chartex" xmlns:cx3="http://schemas.microsoft.com/office/drawing/2016/5/9/chartex" xmlns:cx4="http://schemas.microsoft.com/office/drawing/2016/5/10/chartex" xmlns:cx5="http://schemas.microsoft.com/office/drawing/2016/5/11/chartex" xmlns:cx6="http://schemas.microsoft.com/office/drawing/2016/5/12/chartex" xmlns:cx7="http://schemas.microsoft.com/office/drawing/2016/5/13/chartex" xmlns:cx8="http://schemas.microsoft.com/office/drawing/2016/5/14/chartex" xmlns:mc="http://schemas.openxmlformats.org/markup-compatibility/2006" xmlns:aink="http://schemas.microsoft.com/office/drawing/2016/ink" xmlns:am3d="http://schemas.microsoft.com/office/drawing/2017/model3d" xmlns:o="urn:schemas-microsoft-com:office:office" xmlns:oel="http://schemas.microsoft.com/office/2019/extlst" xmlns:r="http://schemas.openxmlformats.org/officeDocument/2006/relationships" xmlns:m="http://schemas.openxmlformats.org/officeDocument/2006/math" xmlns:v="urn:schemas-microsoft-com:vml" xmlns:wp14="http://schemas.microsoft.com/office/word/2010/wordprocessingDrawing" xmlns:wp="http://schemas.openxmlformats.org/drawingml/2006/wordprocessingDrawing" xmlns:w10="urn:schemas-microsoft-com:office:word" xmlns:w="http://schemas.openxmlformats.org/wordprocessingml/2006/main" xmlns:w14="http://schemas.microsoft.com/office/word/2010/wordml" xmlns:w15="http://schemas.microsoft.com/office/word/2012/wordml" xmlns:w16cex="http://schemas.microsoft.com/office/word/2018/wordml/cex" xmlns:w16cid="http://schemas.microsoft.com/office/word/2016/wordml/cid" xmlns:w16="http://schemas.microsoft.com/office/word/2018/wordml" xmlns:w16sdtdh="http://schemas.microsoft.com/office/word/2020/wordml/sdtdatahash" xmlns:w16se="http://schemas.microsoft.com/office/word/2015/wordml/symex" xmlns:wpg="http://schemas.microsoft.com/office/word/2010/wordprocessingGroup" xmlns:wpi="http://schemas.microsoft.com/office/word/2010/wordprocessingInk" xmlns:wne="http://schemas.microsoft.com/office/word/2006/wordml" xmlns:wps="http://schemas.microsoft.com/office/word/2010/wordprocessingShape" mc:Ignorable="w14 w15 w16se w16cid w16 w16cex w16sdtdh wp14">
   <w:sdt>
     <w:sdtPr>
       <w:id w:val="-1362511448"/>
@@ -2845,7 +2848,7 @@
     <w:sdtContent>
       <w:p>
         <w:pPr>
-          <w:pStyle w:val="aa"/>
+          <w:pStyle w:val="Footer"/>
           <w:jc w:val="center"/>
         </w:pPr>
         <w:r>
@@ -2874,14 +2877,14 @@
   </w:sdt>
   <w:p>
     <w:pPr>
-      <w:pStyle w:val="aa"/>
+      <w:pStyle w:val="Footer"/>
     </w:pPr>
   </w:p>
 </w:ftr>
 </file>
 
 <file path=word/footnotes.xml><?xml version="1.0" encoding="utf-8"?>
-<w:footnotes xmlns:wpc="http://schemas.microsoft.com/office/word/2010/wordprocessingCanvas" xmlns:cx="http://schemas.microsoft.com/office/drawing/2014/chartex" xmlns:mc="http://schemas.openxmlformats.org/markup-compatibility/2006" xmlns:o="urn:schemas-microsoft-com:office:office" xmlns:r="http://schemas.openxmlformats.org/officeDocument/2006/relationships" xmlns:m="http://schemas.openxmlformats.org/officeDocument/2006/math" xmlns:v="urn:schemas-microsoft-com:vml" xmlns:wp14="http://schemas.microsoft.com/office/word/2010/wordprocessingDrawing" xmlns:wp="http://schemas.openxmlformats.org/drawingml/2006/wordprocessingDrawing" xmlns:w10="urn:schemas-microsoft-com:office:word" xmlns:w="http://schemas.openxmlformats.org/wordprocessingml/2006/main" xmlns:w14="http://schemas.microsoft.com/office/word/2010/wordml" xmlns:w15="http://schemas.microsoft.com/office/word/2012/wordml" xmlns:w16se="http://schemas.microsoft.com/office/word/2015/wordml/symex" xmlns:wpg="http://schemas.microsoft.com/office/word/2010/wordprocessingGroup" xmlns:wpi="http://schemas.microsoft.com/office/word/2010/wordprocessingInk" xmlns:wne="http://schemas.microsoft.com/office/word/2006/wordml" xmlns:wps="http://schemas.microsoft.com/office/word/2010/wordprocessingShape" mc:Ignorable="w14 w15 w16se wp14">
+<w:footnotes xmlns:wpc="http://schemas.microsoft.com/office/word/2010/wordprocessingCanvas" xmlns:cx="http://schemas.microsoft.com/office/drawing/2014/chartex" xmlns:cx1="http://schemas.microsoft.com/office/drawing/2015/9/8/chartex" xmlns:cx2="http://schemas.microsoft.com/office/drawing/2015/10/21/chartex" xmlns:cx3="http://schemas.microsoft.com/office/drawing/2016/5/9/chartex" xmlns:cx4="http://schemas.microsoft.com/office/drawing/2016/5/10/chartex" xmlns:cx5="http://schemas.microsoft.com/office/drawing/2016/5/11/chartex" xmlns:cx6="http://schemas.microsoft.com/office/drawing/2016/5/12/chartex" xmlns:cx7="http://schemas.microsoft.com/office/drawing/2016/5/13/chartex" xmlns:cx8="http://schemas.microsoft.com/office/drawing/2016/5/14/chartex" xmlns:mc="http://schemas.openxmlformats.org/markup-compatibility/2006" xmlns:aink="http://schemas.microsoft.com/office/drawing/2016/ink" xmlns:am3d="http://schemas.microsoft.com/office/drawing/2017/model3d" xmlns:o="urn:schemas-microsoft-com:office:office" xmlns:oel="http://schemas.microsoft.com/office/2019/extlst" xmlns:r="http://schemas.openxmlformats.org/officeDocument/2006/relationships" xmlns:m="http://schemas.openxmlformats.org/officeDocument/2006/math" xmlns:v="urn:schemas-microsoft-com:vml" xmlns:wp14="http://schemas.microsoft.com/office/word/2010/wordprocessingDrawing" xmlns:wp="http://schemas.openxmlformats.org/drawingml/2006/wordprocessingDrawing" xmlns:w10="urn:schemas-microsoft-com:office:word" xmlns:w="http://schemas.openxmlformats.org/wordprocessingml/2006/main" xmlns:w14="http://schemas.microsoft.com/office/word/2010/wordml" xmlns:w15="http://schemas.microsoft.com/office/word/2012/wordml" xmlns:w16cex="http://schemas.microsoft.com/office/word/2018/wordml/cex" xmlns:w16cid="http://schemas.microsoft.com/office/word/2016/wordml/cid" xmlns:w16="http://schemas.microsoft.com/office/word/2018/wordml" xmlns:w16sdtdh="http://schemas.microsoft.com/office/word/2020/wordml/sdtdatahash" xmlns:w16se="http://schemas.microsoft.com/office/word/2015/wordml/symex" xmlns:wpg="http://schemas.microsoft.com/office/word/2010/wordprocessingGroup" xmlns:wpi="http://schemas.microsoft.com/office/word/2010/wordprocessingInk" xmlns:wne="http://schemas.microsoft.com/office/word/2006/wordml" xmlns:wps="http://schemas.microsoft.com/office/word/2010/wordprocessingShape" mc:Ignorable="w14 w15 w16se w16cid w16 w16cex w16sdtdh wp14">
   <w:footnote w:type="separator" w:id="-1">
     <w:p>
       <w:pPr>
@@ -2906,7 +2909,7 @@
 </file>
 
 <file path=word/numbering.xml><?xml version="1.0" encoding="utf-8"?>
-<w:numbering xmlns:wpc="http://schemas.microsoft.com/office/word/2010/wordprocessingCanvas" xmlns:cx="http://schemas.microsoft.com/office/drawing/2014/chartex" xmlns:mc="http://schemas.openxmlformats.org/markup-compatibility/2006" xmlns:o="urn:schemas-microsoft-com:office:office" xmlns:r="http://schemas.openxmlformats.org/officeDocument/2006/relationships" xmlns:m="http://schemas.openxmlformats.org/officeDocument/2006/math" xmlns:v="urn:schemas-microsoft-com:vml" xmlns:wp14="http://schemas.microsoft.com/office/word/2010/wordprocessingDrawing" xmlns:wp="http://schemas.openxmlformats.org/drawingml/2006/wordprocessingDrawing" xmlns:w10="urn:schemas-microsoft-com:office:word" xmlns:w="http://schemas.openxmlformats.org/wordprocessingml/2006/main" xmlns:w14="http://schemas.microsoft.com/office/word/2010/wordml" xmlns:w15="http://schemas.microsoft.com/office/word/2012/wordml" xmlns:w16se="http://schemas.microsoft.com/office/word/2015/wordml/symex" xmlns:wpg="http://schemas.microsoft.com/office/word/2010/wordprocessingGroup" xmlns:wpi="http://schemas.microsoft.com/office/word/2010/wordprocessingInk" xmlns:wne="http://schemas.microsoft.com/office/word/2006/wordml" xmlns:wps="http://schemas.microsoft.com/office/word/2010/wordprocessingShape" mc:Ignorable="w14 w15 w16se wp14">
+<w:numbering xmlns:wpc="http://schemas.microsoft.com/office/word/2010/wordprocessingCanvas" xmlns:cx="http://schemas.microsoft.com/office/drawing/2014/chartex" xmlns:cx1="http://schemas.microsoft.com/office/drawing/2015/9/8/chartex" xmlns:cx2="http://schemas.microsoft.com/office/drawing/2015/10/21/chartex" xmlns:cx3="http://schemas.microsoft.com/office/drawing/2016/5/9/chartex" xmlns:cx4="http://schemas.microsoft.com/office/drawing/2016/5/10/chartex" xmlns:cx5="http://schemas.microsoft.com/office/drawing/2016/5/11/chartex" xmlns:cx6="http://schemas.microsoft.com/office/drawing/2016/5/12/chartex" xmlns:cx7="http://schemas.microsoft.com/office/drawing/2016/5/13/chartex" xmlns:cx8="http://schemas.microsoft.com/office/drawing/2016/5/14/chartex" xmlns:mc="http://schemas.openxmlformats.org/markup-compatibility/2006" xmlns:aink="http://schemas.microsoft.com/office/drawing/2016/ink" xmlns:am3d="http://schemas.microsoft.com/office/drawing/2017/model3d" xmlns:o="urn:schemas-microsoft-com:office:office" xmlns:oel="http://schemas.microsoft.com/office/2019/extlst" xmlns:r="http://schemas.openxmlformats.org/officeDocument/2006/relationships" xmlns:m="http://schemas.openxmlformats.org/officeDocument/2006/math" xmlns:v="urn:schemas-microsoft-com:vml" xmlns:wp14="http://schemas.microsoft.com/office/word/2010/wordprocessingDrawing" xmlns:wp="http://schemas.openxmlformats.org/drawingml/2006/wordprocessingDrawing" xmlns:w10="urn:schemas-microsoft-com:office:word" xmlns:w="http://schemas.openxmlformats.org/wordprocessingml/2006/main" xmlns:w14="http://schemas.microsoft.com/office/word/2010/wordml" xmlns:w15="http://schemas.microsoft.com/office/word/2012/wordml" xmlns:w16cex="http://schemas.microsoft.com/office/word/2018/wordml/cex" xmlns:w16cid="http://schemas.microsoft.com/office/word/2016/wordml/cid" xmlns:w16="http://schemas.microsoft.com/office/word/2018/wordml" xmlns:w16sdtdh="http://schemas.microsoft.com/office/word/2020/wordml/sdtdatahash" xmlns:w16se="http://schemas.microsoft.com/office/word/2015/wordml/symex" xmlns:wpg="http://schemas.microsoft.com/office/word/2010/wordprocessingGroup" xmlns:wpi="http://schemas.microsoft.com/office/word/2010/wordprocessingInk" xmlns:wne="http://schemas.microsoft.com/office/word/2006/wordml" xmlns:wps="http://schemas.microsoft.com/office/word/2010/wordprocessingShape" mc:Ignorable="w14 w15 w16se w16cid w16 w16cex w16sdtdh wp14">
   <w:abstractNum w:abstractNumId="0" w15:restartNumberingAfterBreak="0">
     <w:nsid w:val="3E806B1D"/>
     <w:multiLevelType w:val="hybridMultilevel"/>
@@ -2996,14 +2999,14 @@
       </w:pPr>
     </w:lvl>
   </w:abstractNum>
-  <w:num w:numId="1">
+  <w:num w:numId="1" w16cid:durableId="262342942">
     <w:abstractNumId w:val="0"/>
   </w:num>
 </w:numbering>
 </file>
 
 <file path=word/styles.xml><?xml version="1.0" encoding="utf-8"?>
-<w:styles xmlns:mc="http://schemas.openxmlformats.org/markup-compatibility/2006" xmlns:r="http://schemas.openxmlformats.org/officeDocument/2006/relationships" xmlns:w="http://schemas.openxmlformats.org/wordprocessingml/2006/main" xmlns:w14="http://schemas.microsoft.com/office/word/2010/wordml" xmlns:w15="http://schemas.microsoft.com/office/word/2012/wordml" xmlns:w16se="http://schemas.microsoft.com/office/word/2015/wordml/symex" mc:Ignorable="w14 w15 w16se">
+<w:styles xmlns:mc="http://schemas.openxmlformats.org/markup-compatibility/2006" xmlns:r="http://schemas.openxmlformats.org/officeDocument/2006/relationships" xmlns:w="http://schemas.openxmlformats.org/wordprocessingml/2006/main" xmlns:w14="http://schemas.microsoft.com/office/word/2010/wordml" xmlns:w15="http://schemas.microsoft.com/office/word/2012/wordml" xmlns:w16cex="http://schemas.microsoft.com/office/word/2018/wordml/cex" xmlns:w16cid="http://schemas.microsoft.com/office/word/2016/wordml/cid" xmlns:w16="http://schemas.microsoft.com/office/word/2018/wordml" xmlns:w16sdtdh="http://schemas.microsoft.com/office/word/2020/wordml/sdtdatahash" xmlns:w16se="http://schemas.microsoft.com/office/word/2015/wordml/symex" mc:Ignorable="w14 w15 w16se w16cid w16 w16cex w16sdtdh">
   <w:docDefaults>
     <w:rPrDefault>
       <w:rPr>
@@ -3019,7 +3022,7 @@
       </w:pPr>
     </w:pPrDefault>
   </w:docDefaults>
-  <w:latentStyles w:defLockedState="0" w:defUIPriority="99" w:defSemiHidden="0" w:defUnhideWhenUsed="0" w:defQFormat="0" w:count="371">
+  <w:latentStyles w:defLockedState="0" w:defUIPriority="99" w:defSemiHidden="0" w:defUnhideWhenUsed="0" w:defQFormat="0" w:count="376">
     <w:lsdException w:name="Normal" w:uiPriority="0" w:qFormat="1"/>
     <w:lsdException w:name="heading 1" w:uiPriority="9" w:qFormat="1"/>
     <w:lsdException w:name="heading 2" w:semiHidden="1" w:uiPriority="9" w:unhideWhenUsed="1" w:qFormat="1"/>
@@ -3125,7 +3128,6 @@
     <w:lsdException w:name="HTML Sample" w:semiHidden="1" w:unhideWhenUsed="1"/>
     <w:lsdException w:name="HTML Typewriter" w:semiHidden="1" w:unhideWhenUsed="1"/>
     <w:lsdException w:name="HTML Variable" w:semiHidden="1" w:unhideWhenUsed="1"/>
-    <w:lsdException w:name="Normal Table" w:semiHidden="1" w:unhideWhenUsed="1"/>
     <w:lsdException w:name="annotation subject" w:semiHidden="1" w:unhideWhenUsed="1"/>
     <w:lsdException w:name="No List" w:semiHidden="1" w:unhideWhenUsed="1"/>
     <w:lsdException w:name="Outline List 1" w:semiHidden="1" w:unhideWhenUsed="1"/>
@@ -3168,11 +3170,8 @@
     <w:lsdException w:name="Table Contemporary" w:semiHidden="1" w:unhideWhenUsed="1"/>
     <w:lsdException w:name="Table Elegant" w:semiHidden="1" w:unhideWhenUsed="1"/>
     <w:lsdException w:name="Table Professional" w:semiHidden="1" w:unhideWhenUsed="1"/>
-    <w:lsdException w:name="Table Subtle 1" w:semiHidden="1" w:unhideWhenUsed="1"/>
     <w:lsdException w:name="Table Subtle 2" w:semiHidden="1" w:unhideWhenUsed="1"/>
     <w:lsdException w:name="Table Web 1" w:semiHidden="1" w:unhideWhenUsed="1"/>
-    <w:lsdException w:name="Table Web 2" w:semiHidden="1" w:unhideWhenUsed="1"/>
-    <w:lsdException w:name="Table Web 3" w:semiHidden="1" w:unhideWhenUsed="1"/>
     <w:lsdException w:name="Balloon Text" w:semiHidden="1" w:unhideWhenUsed="1"/>
     <w:lsdException w:name="Table Grid" w:uiPriority="39"/>
     <w:lsdException w:name="Table Theme" w:semiHidden="1" w:unhideWhenUsed="1"/>
@@ -3391,16 +3390,21 @@
     <w:lsdException w:name="List Table 5 Dark Accent 6" w:uiPriority="50"/>
     <w:lsdException w:name="List Table 6 Colorful Accent 6" w:uiPriority="51"/>
     <w:lsdException w:name="List Table 7 Colorful Accent 6" w:uiPriority="52"/>
+    <w:lsdException w:name="Mention" w:semiHidden="1" w:unhideWhenUsed="1"/>
+    <w:lsdException w:name="Smart Hyperlink" w:semiHidden="1" w:unhideWhenUsed="1"/>
+    <w:lsdException w:name="Hashtag" w:semiHidden="1" w:unhideWhenUsed="1"/>
+    <w:lsdException w:name="Unresolved Mention" w:semiHidden="1" w:unhideWhenUsed="1"/>
+    <w:lsdException w:name="Smart Link" w:semiHidden="1" w:unhideWhenUsed="1"/>
   </w:latentStyles>
-  <w:style w:type="paragraph" w:default="1" w:styleId="a">
+  <w:style w:type="paragraph" w:default="1" w:styleId="Normal">
     <w:name w:val="Normal"/>
     <w:qFormat/>
   </w:style>
-  <w:style w:type="paragraph" w:styleId="1">
+  <w:style w:type="paragraph" w:styleId="Heading1">
     <w:name w:val="heading 1"/>
-    <w:basedOn w:val="a"/>
-    <w:next w:val="a"/>
-    <w:link w:val="10"/>
+    <w:basedOn w:val="Normal"/>
+    <w:next w:val="Normal"/>
+    <w:link w:val="Heading1Char"/>
     <w:uiPriority w:val="9"/>
     <w:qFormat/>
     <w:rsid w:val="003A239D"/>
@@ -3417,11 +3421,11 @@
       <w:szCs w:val="32"/>
     </w:rPr>
   </w:style>
-  <w:style w:type="paragraph" w:styleId="2">
+  <w:style w:type="paragraph" w:styleId="Heading2">
     <w:name w:val="heading 2"/>
-    <w:basedOn w:val="a"/>
-    <w:next w:val="a"/>
-    <w:link w:val="20"/>
+    <w:basedOn w:val="Normal"/>
+    <w:next w:val="Normal"/>
+    <w:link w:val="Heading2Char"/>
     <w:uiPriority w:val="9"/>
     <w:unhideWhenUsed/>
     <w:qFormat/>
@@ -3439,13 +3443,13 @@
       <w:szCs w:val="26"/>
     </w:rPr>
   </w:style>
-  <w:style w:type="character" w:default="1" w:styleId="a0">
+  <w:style w:type="character" w:default="1" w:styleId="DefaultParagraphFont">
     <w:name w:val="Default Paragraph Font"/>
     <w:uiPriority w:val="1"/>
     <w:semiHidden/>
     <w:unhideWhenUsed/>
   </w:style>
-  <w:style w:type="table" w:default="1" w:styleId="a1">
+  <w:style w:type="table" w:default="1" w:styleId="TableNormal">
     <w:name w:val="Normal Table"/>
     <w:uiPriority w:val="99"/>
     <w:semiHidden/>
@@ -3460,15 +3464,15 @@
       </w:tblCellMar>
     </w:tblPr>
   </w:style>
-  <w:style w:type="numbering" w:default="1" w:styleId="a2">
+  <w:style w:type="numbering" w:default="1" w:styleId="NoList">
     <w:name w:val="No List"/>
     <w:uiPriority w:val="99"/>
     <w:semiHidden/>
     <w:unhideWhenUsed/>
   </w:style>
-  <w:style w:type="paragraph" w:styleId="a3">
+  <w:style w:type="paragraph" w:styleId="NoSpacing">
     <w:name w:val="No Spacing"/>
-    <w:link w:val="a4"/>
+    <w:link w:val="NoSpacingChar"/>
     <w:uiPriority w:val="1"/>
     <w:qFormat/>
     <w:rsid w:val="00776C78"/>
@@ -3479,19 +3483,19 @@
       <w:rFonts w:eastAsiaTheme="minorEastAsia"/>
     </w:rPr>
   </w:style>
-  <w:style w:type="character" w:customStyle="1" w:styleId="a4">
-    <w:name w:val="Без разредка Знак"/>
-    <w:basedOn w:val="a0"/>
-    <w:link w:val="a3"/>
+  <w:style w:type="character" w:customStyle="1" w:styleId="NoSpacingChar">
+    <w:name w:val="No Spacing Char"/>
+    <w:basedOn w:val="DefaultParagraphFont"/>
+    <w:link w:val="NoSpacing"/>
     <w:uiPriority w:val="1"/>
     <w:rsid w:val="00776C78"/>
     <w:rPr>
       <w:rFonts w:eastAsiaTheme="minorEastAsia"/>
     </w:rPr>
   </w:style>
-  <w:style w:type="table" w:styleId="12">
+  <w:style w:type="table" w:styleId="GridTable1Light-Accent2">
     <w:name w:val="Grid Table 1 Light Accent 2"/>
-    <w:basedOn w:val="a1"/>
+    <w:basedOn w:val="TableNormal"/>
     <w:uiPriority w:val="46"/>
     <w:rsid w:val="00776C78"/>
     <w:pPr>
@@ -3546,9 +3550,9 @@
       </w:rPr>
     </w:tblStylePr>
   </w:style>
-  <w:style w:type="character" w:styleId="a5">
+  <w:style w:type="character" w:styleId="IntenseReference">
     <w:name w:val="Intense Reference"/>
-    <w:basedOn w:val="a0"/>
+    <w:basedOn w:val="DefaultParagraphFont"/>
     <w:uiPriority w:val="32"/>
     <w:qFormat/>
     <w:rsid w:val="00B348F0"/>
@@ -3560,9 +3564,9 @@
       <w:spacing w:val="5"/>
     </w:rPr>
   </w:style>
-  <w:style w:type="paragraph" w:styleId="a6">
+  <w:style w:type="paragraph" w:styleId="ListParagraph">
     <w:name w:val="List Paragraph"/>
-    <w:basedOn w:val="a"/>
+    <w:basedOn w:val="Normal"/>
     <w:uiPriority w:val="34"/>
     <w:qFormat/>
     <w:rsid w:val="00B348F0"/>
@@ -3571,9 +3575,9 @@
       <w:contextualSpacing/>
     </w:pPr>
   </w:style>
-  <w:style w:type="table" w:styleId="a7">
+  <w:style w:type="table" w:styleId="TableGrid">
     <w:name w:val="Table Grid"/>
-    <w:basedOn w:val="a1"/>
+    <w:basedOn w:val="TableNormal"/>
     <w:uiPriority w:val="39"/>
     <w:rsid w:val="00B348F0"/>
     <w:pPr>
@@ -3590,9 +3594,9 @@
       </w:tblBorders>
     </w:tblPr>
   </w:style>
-  <w:style w:type="table" w:styleId="11">
+  <w:style w:type="table" w:styleId="PlainTable1">
     <w:name w:val="Plain Table 1"/>
-    <w:basedOn w:val="a1"/>
+    <w:basedOn w:val="TableNormal"/>
     <w:uiPriority w:val="41"/>
     <w:rsid w:val="00550983"/>
     <w:pPr>
@@ -3653,9 +3657,9 @@
       </w:tcPr>
     </w:tblStylePr>
   </w:style>
-  <w:style w:type="table" w:styleId="7">
+  <w:style w:type="table" w:styleId="GridTable7Colorful">
     <w:name w:val="Grid Table 7 Colorful"/>
-    <w:basedOn w:val="a1"/>
+    <w:basedOn w:val="TableNormal"/>
     <w:uiPriority w:val="52"/>
     <w:rsid w:val="00550983"/>
     <w:pPr>
@@ -3792,9 +3796,9 @@
       </w:tcPr>
     </w:tblStylePr>
   </w:style>
-  <w:style w:type="table" w:styleId="70">
+  <w:style w:type="table" w:styleId="ListTable7Colorful">
     <w:name w:val="List Table 7 Colorful"/>
-    <w:basedOn w:val="a1"/>
+    <w:basedOn w:val="TableNormal"/>
     <w:uiPriority w:val="52"/>
     <w:rsid w:val="00550983"/>
     <w:pPr>
@@ -3915,9 +3919,9 @@
       </w:tcPr>
     </w:tblStylePr>
   </w:style>
-  <w:style w:type="table" w:styleId="71">
+  <w:style w:type="table" w:styleId="ListTable7Colorful-Accent1">
     <w:name w:val="List Table 7 Colorful Accent 1"/>
-    <w:basedOn w:val="a1"/>
+    <w:basedOn w:val="TableNormal"/>
     <w:uiPriority w:val="52"/>
     <w:rsid w:val="00550983"/>
     <w:pPr>
@@ -4038,9 +4042,9 @@
       </w:tcPr>
     </w:tblStylePr>
   </w:style>
-  <w:style w:type="table" w:styleId="72">
+  <w:style w:type="table" w:styleId="ListTable7Colorful-Accent2">
     <w:name w:val="List Table 7 Colorful Accent 2"/>
-    <w:basedOn w:val="a1"/>
+    <w:basedOn w:val="TableNormal"/>
     <w:uiPriority w:val="52"/>
     <w:rsid w:val="00550983"/>
     <w:pPr>
@@ -4161,9 +4165,9 @@
       </w:tcPr>
     </w:tblStylePr>
   </w:style>
-  <w:style w:type="table" w:styleId="5">
+  <w:style w:type="table" w:styleId="PlainTable5">
     <w:name w:val="Plain Table 5"/>
-    <w:basedOn w:val="a1"/>
+    <w:basedOn w:val="TableNormal"/>
     <w:uiPriority w:val="45"/>
     <w:rsid w:val="00550983"/>
     <w:pPr>
@@ -4281,9 +4285,9 @@
       </w:tcPr>
     </w:tblStylePr>
   </w:style>
-  <w:style w:type="table" w:styleId="3">
+  <w:style w:type="table" w:styleId="GridTable3">
     <w:name w:val="Grid Table 3"/>
-    <w:basedOn w:val="a1"/>
+    <w:basedOn w:val="TableNormal"/>
     <w:uiPriority w:val="48"/>
     <w:rsid w:val="00550983"/>
     <w:pPr>
@@ -4417,9 +4421,9 @@
       </w:tcPr>
     </w:tblStylePr>
   </w:style>
-  <w:style w:type="table" w:styleId="13">
+  <w:style w:type="table" w:styleId="ListTable1Light-Accent3">
     <w:name w:val="List Table 1 Light Accent 3"/>
-    <w:basedOn w:val="a1"/>
+    <w:basedOn w:val="TableNormal"/>
     <w:uiPriority w:val="46"/>
     <w:rsid w:val="00550983"/>
     <w:pPr>
@@ -4478,9 +4482,9 @@
       </w:tcPr>
     </w:tblStylePr>
   </w:style>
-  <w:style w:type="table" w:styleId="21">
+  <w:style w:type="table" w:styleId="PlainTable2">
     <w:name w:val="Plain Table 2"/>
-    <w:basedOn w:val="a1"/>
+    <w:basedOn w:val="TableNormal"/>
     <w:uiPriority w:val="42"/>
     <w:rsid w:val="00550983"/>
     <w:pPr>
@@ -4558,10 +4562,10 @@
       </w:tcPr>
     </w:tblStylePr>
   </w:style>
-  <w:style w:type="character" w:customStyle="1" w:styleId="20">
-    <w:name w:val="Заглавие 2 Знак"/>
-    <w:basedOn w:val="a0"/>
-    <w:link w:val="2"/>
+  <w:style w:type="character" w:customStyle="1" w:styleId="Heading2Char">
+    <w:name w:val="Heading 2 Char"/>
+    <w:basedOn w:val="DefaultParagraphFont"/>
+    <w:link w:val="Heading2"/>
     <w:uiPriority w:val="9"/>
     <w:rsid w:val="003A239D"/>
     <w:rPr>
@@ -4571,10 +4575,10 @@
       <w:szCs w:val="26"/>
     </w:rPr>
   </w:style>
-  <w:style w:type="character" w:customStyle="1" w:styleId="10">
-    <w:name w:val="Заглавие 1 Знак"/>
-    <w:basedOn w:val="a0"/>
-    <w:link w:val="1"/>
+  <w:style w:type="character" w:customStyle="1" w:styleId="Heading1Char">
+    <w:name w:val="Heading 1 Char"/>
+    <w:basedOn w:val="DefaultParagraphFont"/>
+    <w:link w:val="Heading1"/>
     <w:uiPriority w:val="9"/>
     <w:rsid w:val="003A239D"/>
     <w:rPr>
@@ -4584,10 +4588,10 @@
       <w:szCs w:val="32"/>
     </w:rPr>
   </w:style>
-  <w:style w:type="paragraph" w:styleId="a8">
+  <w:style w:type="paragraph" w:styleId="Header">
     <w:name w:val="header"/>
-    <w:basedOn w:val="a"/>
-    <w:link w:val="a9"/>
+    <w:basedOn w:val="Normal"/>
+    <w:link w:val="HeaderChar"/>
     <w:uiPriority w:val="99"/>
     <w:unhideWhenUsed/>
     <w:rsid w:val="00A1539D"/>
@@ -4599,17 +4603,17 @@
       <w:spacing w:after="0" w:line="240" w:lineRule="auto"/>
     </w:pPr>
   </w:style>
-  <w:style w:type="character" w:customStyle="1" w:styleId="a9">
-    <w:name w:val="Горен колонтитул Знак"/>
-    <w:basedOn w:val="a0"/>
-    <w:link w:val="a8"/>
+  <w:style w:type="character" w:customStyle="1" w:styleId="HeaderChar">
+    <w:name w:val="Header Char"/>
+    <w:basedOn w:val="DefaultParagraphFont"/>
+    <w:link w:val="Header"/>
     <w:uiPriority w:val="99"/>
     <w:rsid w:val="00A1539D"/>
   </w:style>
-  <w:style w:type="paragraph" w:styleId="aa">
+  <w:style w:type="paragraph" w:styleId="Footer">
     <w:name w:val="footer"/>
-    <w:basedOn w:val="a"/>
-    <w:link w:val="ab"/>
+    <w:basedOn w:val="Normal"/>
+    <w:link w:val="FooterChar"/>
     <w:uiPriority w:val="99"/>
     <w:unhideWhenUsed/>
     <w:rsid w:val="00A1539D"/>
@@ -4621,17 +4625,17 @@
       <w:spacing w:after="0" w:line="240" w:lineRule="auto"/>
     </w:pPr>
   </w:style>
-  <w:style w:type="character" w:customStyle="1" w:styleId="ab">
-    <w:name w:val="Долен колонтитул Знак"/>
-    <w:basedOn w:val="a0"/>
-    <w:link w:val="aa"/>
+  <w:style w:type="character" w:customStyle="1" w:styleId="FooterChar">
+    <w:name w:val="Footer Char"/>
+    <w:basedOn w:val="DefaultParagraphFont"/>
+    <w:link w:val="Footer"/>
     <w:uiPriority w:val="99"/>
     <w:rsid w:val="00A1539D"/>
   </w:style>
-  <w:style w:type="paragraph" w:styleId="ac">
+  <w:style w:type="paragraph" w:styleId="TOCHeading">
     <w:name w:val="TOC Heading"/>
-    <w:basedOn w:val="1"/>
-    <w:next w:val="a"/>
+    <w:basedOn w:val="Heading1"/>
+    <w:next w:val="Normal"/>
     <w:uiPriority w:val="39"/>
     <w:unhideWhenUsed/>
     <w:qFormat/>
@@ -4640,10 +4644,10 @@
       <w:outlineLvl w:val="9"/>
     </w:pPr>
   </w:style>
-  <w:style w:type="paragraph" w:styleId="14">
+  <w:style w:type="paragraph" w:styleId="TOC1">
     <w:name w:val="toc 1"/>
-    <w:basedOn w:val="a"/>
-    <w:next w:val="a"/>
+    <w:basedOn w:val="Normal"/>
+    <w:next w:val="Normal"/>
     <w:autoRedefine/>
     <w:uiPriority w:val="39"/>
     <w:unhideWhenUsed/>
@@ -4652,10 +4656,10 @@
       <w:spacing w:after="100"/>
     </w:pPr>
   </w:style>
-  <w:style w:type="paragraph" w:styleId="22">
+  <w:style w:type="paragraph" w:styleId="TOC2">
     <w:name w:val="toc 2"/>
-    <w:basedOn w:val="a"/>
-    <w:next w:val="a"/>
+    <w:basedOn w:val="Normal"/>
+    <w:next w:val="Normal"/>
     <w:autoRedefine/>
     <w:uiPriority w:val="39"/>
     <w:unhideWhenUsed/>
@@ -4665,9 +4669,9 @@
       <w:ind w:left="220"/>
     </w:pPr>
   </w:style>
-  <w:style w:type="character" w:styleId="ad">
+  <w:style w:type="character" w:styleId="Hyperlink">
     <w:name w:val="Hyperlink"/>
-    <w:basedOn w:val="a0"/>
+    <w:basedOn w:val="DefaultParagraphFont"/>
     <w:uiPriority w:val="99"/>
     <w:unhideWhenUsed/>
     <w:rsid w:val="00A1539D"/>
@@ -5657,13 +5661,6 @@
         </dgm:presLayoutVars>
       </dgm:prSet>
       <dgm:spPr/>
-      <dgm:t>
-        <a:bodyPr/>
-        <a:lstStyle/>
-        <a:p>
-          <a:endParaRPr lang="bg-BG"/>
-        </a:p>
-      </dgm:t>
     </dgm:pt>
     <dgm:pt modelId="{0F4675DD-EF01-4383-BF16-6E0B80936DDF}" type="pres">
       <dgm:prSet presAssocID="{7431E81A-8DB4-40EF-B6DC-D851F1354F61}" presName="parTxOnlySpace" presStyleCnt="0"/>
@@ -5678,13 +5675,6 @@
         </dgm:presLayoutVars>
       </dgm:prSet>
       <dgm:spPr/>
-      <dgm:t>
-        <a:bodyPr/>
-        <a:lstStyle/>
-        <a:p>
-          <a:endParaRPr lang="bg-BG"/>
-        </a:p>
-      </dgm:t>
     </dgm:pt>
     <dgm:pt modelId="{C0D8C9CD-5CF8-4EF1-B7DA-CF367C6215AE}" type="pres">
       <dgm:prSet presAssocID="{6D143928-BA2C-4258-A636-F0C99D07A9B0}" presName="parTxOnlySpace" presStyleCnt="0"/>
@@ -5699,13 +5689,6 @@
         </dgm:presLayoutVars>
       </dgm:prSet>
       <dgm:spPr/>
-      <dgm:t>
-        <a:bodyPr/>
-        <a:lstStyle/>
-        <a:p>
-          <a:endParaRPr lang="bg-BG"/>
-        </a:p>
-      </dgm:t>
     </dgm:pt>
     <dgm:pt modelId="{2676AA16-8ADC-4A8F-9EA6-B674E255175E}" type="pres">
       <dgm:prSet presAssocID="{388FF447-B7DA-4740-AF09-CE518C48A643}" presName="parTxOnlySpace" presStyleCnt="0"/>
@@ -5720,13 +5703,6 @@
         </dgm:presLayoutVars>
       </dgm:prSet>
       <dgm:spPr/>
-      <dgm:t>
-        <a:bodyPr/>
-        <a:lstStyle/>
-        <a:p>
-          <a:endParaRPr lang="bg-BG"/>
-        </a:p>
-      </dgm:t>
     </dgm:pt>
     <dgm:pt modelId="{DA655425-B7AF-4634-A00C-DDACEBF4945F}" type="pres">
       <dgm:prSet presAssocID="{C1E4680E-0058-41A9-AA78-A65B5B1B0BB8}" presName="parTxOnlySpace" presStyleCnt="0"/>
@@ -5741,27 +5717,20 @@
         </dgm:presLayoutVars>
       </dgm:prSet>
       <dgm:spPr/>
-      <dgm:t>
-        <a:bodyPr/>
-        <a:lstStyle/>
-        <a:p>
-          <a:endParaRPr lang="bg-BG"/>
-        </a:p>
-      </dgm:t>
     </dgm:pt>
   </dgm:ptLst>
   <dgm:cxnLst>
-    <dgm:cxn modelId="{4446E0CE-2B81-4F08-AD83-7EA11A0E4872}" type="presOf" srcId="{02E0A250-1000-4BDF-8C63-5CAB4C8374ED}" destId="{9E228DA0-ACA6-43DE-B1E8-0A9EA37F31F0}" srcOrd="0" destOrd="0" presId="urn:microsoft.com/office/officeart/2005/8/layout/chevron1"/>
+    <dgm:cxn modelId="{58EE370E-6D96-4C7F-8DD3-874B36DF0FF9}" type="presOf" srcId="{39764C43-CAC1-4D82-8D3D-BF54513DE381}" destId="{9FF9ADD8-DE1E-4BEB-B2BB-A3469CE23B03}" srcOrd="0" destOrd="0" presId="urn:microsoft.com/office/officeart/2005/8/layout/chevron1"/>
+    <dgm:cxn modelId="{87360B16-EDB1-42B5-BFA7-1C0C1E0B777E}" srcId="{D5C8ACD7-2697-4604-9A99-67DEC714083E}" destId="{7B14C3C8-4E8D-4063-AF3B-326EC87AC959}" srcOrd="1" destOrd="0" parTransId="{61837D1B-A210-471C-A195-EE4BDE6DAA51}" sibTransId="{6D143928-BA2C-4258-A636-F0C99D07A9B0}"/>
+    <dgm:cxn modelId="{CFCAEA29-9F10-47A9-8FD4-C59EB4D3D068}" type="presOf" srcId="{D26F8123-DF4D-45F4-8AE6-AD756E8EED08}" destId="{145A835A-D431-4B35-8E6D-FFA3555EBC88}" srcOrd="0" destOrd="0" presId="urn:microsoft.com/office/officeart/2005/8/layout/chevron1"/>
+    <dgm:cxn modelId="{990C9C39-6503-4A83-92A2-3D1CC9E22477}" srcId="{D5C8ACD7-2697-4604-9A99-67DEC714083E}" destId="{1D108C62-7139-43D1-8960-2453636A2626}" srcOrd="4" destOrd="0" parTransId="{E6AD87A8-7924-4D1E-9916-47DE4588103B}" sibTransId="{EA7C4C70-83FD-4155-879E-54A0CCF672F2}"/>
+    <dgm:cxn modelId="{1387ED3D-8D89-4C83-A841-78EA106EE314}" srcId="{D5C8ACD7-2697-4604-9A99-67DEC714083E}" destId="{39764C43-CAC1-4D82-8D3D-BF54513DE381}" srcOrd="3" destOrd="0" parTransId="{D3E2C4AA-8E6E-45E8-B6FC-6C5F4B7D49AD}" sibTransId="{C1E4680E-0058-41A9-AA78-A65B5B1B0BB8}"/>
     <dgm:cxn modelId="{7561F86E-B76E-42EE-BA4A-240F49748281}" type="presOf" srcId="{D5C8ACD7-2697-4604-9A99-67DEC714083E}" destId="{07764B26-A557-4C29-943B-72A7F957AFAC}" srcOrd="0" destOrd="0" presId="urn:microsoft.com/office/officeart/2005/8/layout/chevron1"/>
-    <dgm:cxn modelId="{CFCAEA29-9F10-47A9-8FD4-C59EB4D3D068}" type="presOf" srcId="{D26F8123-DF4D-45F4-8AE6-AD756E8EED08}" destId="{145A835A-D431-4B35-8E6D-FFA3555EBC88}" srcOrd="0" destOrd="0" presId="urn:microsoft.com/office/officeart/2005/8/layout/chevron1"/>
-    <dgm:cxn modelId="{1387ED3D-8D89-4C83-A841-78EA106EE314}" srcId="{D5C8ACD7-2697-4604-9A99-67DEC714083E}" destId="{39764C43-CAC1-4D82-8D3D-BF54513DE381}" srcOrd="3" destOrd="0" parTransId="{D3E2C4AA-8E6E-45E8-B6FC-6C5F4B7D49AD}" sibTransId="{C1E4680E-0058-41A9-AA78-A65B5B1B0BB8}"/>
-    <dgm:cxn modelId="{58EE370E-6D96-4C7F-8DD3-874B36DF0FF9}" type="presOf" srcId="{39764C43-CAC1-4D82-8D3D-BF54513DE381}" destId="{9FF9ADD8-DE1E-4BEB-B2BB-A3469CE23B03}" srcOrd="0" destOrd="0" presId="urn:microsoft.com/office/officeart/2005/8/layout/chevron1"/>
-    <dgm:cxn modelId="{D8F3EDE0-3697-4F00-8626-1B2587B8139E}" type="presOf" srcId="{7B14C3C8-4E8D-4063-AF3B-326EC87AC959}" destId="{60DCA7ED-1C5D-4EF4-9B61-69E69F8F851B}" srcOrd="0" destOrd="0" presId="urn:microsoft.com/office/officeart/2005/8/layout/chevron1"/>
     <dgm:cxn modelId="{1D297776-787A-4526-9B54-6ECFB5A060F5}" srcId="{D5C8ACD7-2697-4604-9A99-67DEC714083E}" destId="{02E0A250-1000-4BDF-8C63-5CAB4C8374ED}" srcOrd="2" destOrd="0" parTransId="{E8B4E393-C8FF-49A9-A164-5ED1948FE80E}" sibTransId="{388FF447-B7DA-4740-AF09-CE518C48A643}"/>
     <dgm:cxn modelId="{3816ABAE-4017-495D-8A3D-66397E8AABDA}" srcId="{D5C8ACD7-2697-4604-9A99-67DEC714083E}" destId="{D26F8123-DF4D-45F4-8AE6-AD756E8EED08}" srcOrd="0" destOrd="0" parTransId="{E9F5DDA9-1BA1-43E8-A4EB-C8D493987898}" sibTransId="{7431E81A-8DB4-40EF-B6DC-D851F1354F61}"/>
-    <dgm:cxn modelId="{990C9C39-6503-4A83-92A2-3D1CC9E22477}" srcId="{D5C8ACD7-2697-4604-9A99-67DEC714083E}" destId="{1D108C62-7139-43D1-8960-2453636A2626}" srcOrd="4" destOrd="0" parTransId="{E6AD87A8-7924-4D1E-9916-47DE4588103B}" sibTransId="{EA7C4C70-83FD-4155-879E-54A0CCF672F2}"/>
     <dgm:cxn modelId="{484A1AC1-EE5E-4102-A246-6412D2B54D1B}" type="presOf" srcId="{1D108C62-7139-43D1-8960-2453636A2626}" destId="{8C47752B-2516-416A-9AAB-DE99457F0AC8}" srcOrd="0" destOrd="0" presId="urn:microsoft.com/office/officeart/2005/8/layout/chevron1"/>
-    <dgm:cxn modelId="{87360B16-EDB1-42B5-BFA7-1C0C1E0B777E}" srcId="{D5C8ACD7-2697-4604-9A99-67DEC714083E}" destId="{7B14C3C8-4E8D-4063-AF3B-326EC87AC959}" srcOrd="1" destOrd="0" parTransId="{61837D1B-A210-471C-A195-EE4BDE6DAA51}" sibTransId="{6D143928-BA2C-4258-A636-F0C99D07A9B0}"/>
+    <dgm:cxn modelId="{4446E0CE-2B81-4F08-AD83-7EA11A0E4872}" type="presOf" srcId="{02E0A250-1000-4BDF-8C63-5CAB4C8374ED}" destId="{9E228DA0-ACA6-43DE-B1E8-0A9EA37F31F0}" srcOrd="0" destOrd="0" presId="urn:microsoft.com/office/officeart/2005/8/layout/chevron1"/>
+    <dgm:cxn modelId="{D8F3EDE0-3697-4F00-8626-1B2587B8139E}" type="presOf" srcId="{7B14C3C8-4E8D-4063-AF3B-326EC87AC959}" destId="{60DCA7ED-1C5D-4EF4-9B61-69E69F8F851B}" srcOrd="0" destOrd="0" presId="urn:microsoft.com/office/officeart/2005/8/layout/chevron1"/>
     <dgm:cxn modelId="{83C57858-B29A-46D8-84AC-387CFEADF0B8}" type="presParOf" srcId="{07764B26-A557-4C29-943B-72A7F957AFAC}" destId="{145A835A-D431-4B35-8E6D-FFA3555EBC88}" srcOrd="0" destOrd="0" presId="urn:microsoft.com/office/officeart/2005/8/layout/chevron1"/>
     <dgm:cxn modelId="{B63EFC7B-6A14-4DAF-87EA-C3DEF3A31E9D}" type="presParOf" srcId="{07764B26-A557-4C29-943B-72A7F957AFAC}" destId="{0F4675DD-EF01-4383-BF16-6E0B80936DDF}" srcOrd="1" destOrd="0" presId="urn:microsoft.com/office/officeart/2005/8/layout/chevron1"/>
     <dgm:cxn modelId="{76F05FFF-4BB7-4964-AB94-DEBD64856C4F}" type="presParOf" srcId="{07764B26-A557-4C29-943B-72A7F957AFAC}" destId="{60DCA7ED-1C5D-4EF4-9B61-69E69F8F851B}" srcOrd="2" destOrd="0" presId="urn:microsoft.com/office/officeart/2005/8/layout/chevron1"/>
@@ -5848,7 +5817,7 @@
         </a:bodyPr>
         <a:lstStyle/>
         <a:p>
-          <a:pPr lvl="0" algn="ctr" defTabSz="711200">
+          <a:pPr marL="0" lvl="0" indent="0" algn="ctr" defTabSz="711200">
             <a:lnSpc>
               <a:spcPct val="90000"/>
             </a:lnSpc>
@@ -5858,6 +5827,7 @@
             <a:spcAft>
               <a:spcPct val="35000"/>
             </a:spcAft>
+            <a:buNone/>
           </a:pPr>
           <a:r>
             <a:rPr lang="en-US" sz="1600" kern="1200">
@@ -5930,7 +5900,7 @@
         </a:bodyPr>
         <a:lstStyle/>
         <a:p>
-          <a:pPr lvl="0" algn="ctr" defTabSz="711200">
+          <a:pPr marL="0" lvl="0" indent="0" algn="ctr" defTabSz="711200">
             <a:lnSpc>
               <a:spcPct val="90000"/>
             </a:lnSpc>
@@ -5940,6 +5910,7 @@
             <a:spcAft>
               <a:spcPct val="35000"/>
             </a:spcAft>
+            <a:buNone/>
           </a:pPr>
           <a:r>
             <a:rPr lang="en-US" sz="1600" kern="1200">
@@ -6012,7 +5983,7 @@
         </a:bodyPr>
         <a:lstStyle/>
         <a:p>
-          <a:pPr lvl="0" algn="ctr" defTabSz="711200">
+          <a:pPr marL="0" lvl="0" indent="0" algn="ctr" defTabSz="711200">
             <a:lnSpc>
               <a:spcPct val="90000"/>
             </a:lnSpc>
@@ -6022,6 +5993,7 @@
             <a:spcAft>
               <a:spcPct val="35000"/>
             </a:spcAft>
+            <a:buNone/>
           </a:pPr>
           <a:r>
             <a:rPr lang="en-US" sz="1600" kern="1200">
@@ -6094,7 +6066,7 @@
         </a:bodyPr>
         <a:lstStyle/>
         <a:p>
-          <a:pPr lvl="0" algn="ctr" defTabSz="711200">
+          <a:pPr marL="0" lvl="0" indent="0" algn="ctr" defTabSz="711200">
             <a:lnSpc>
               <a:spcPct val="90000"/>
             </a:lnSpc>
@@ -6104,6 +6076,7 @@
             <a:spcAft>
               <a:spcPct val="35000"/>
             </a:spcAft>
+            <a:buNone/>
           </a:pPr>
           <a:r>
             <a:rPr lang="en-US" sz="1600" kern="1200">
@@ -6176,7 +6149,7 @@
         </a:bodyPr>
         <a:lstStyle/>
         <a:p>
-          <a:pPr lvl="0" algn="ctr" defTabSz="711200">
+          <a:pPr marL="0" lvl="0" indent="0" algn="ctr" defTabSz="711200">
             <a:lnSpc>
               <a:spcPct val="90000"/>
             </a:lnSpc>
@@ -6186,6 +6159,7 @@
             <a:spcAft>
               <a:spcPct val="35000"/>
             </a:spcAft>
+            <a:buNone/>
           </a:pPr>
           <a:r>
             <a:rPr lang="en-US" sz="1600" kern="1200">
@@ -7525,7 +7499,7 @@
 </file>
 
 <file path=word/glossary/document.xml><?xml version="1.0" encoding="utf-8"?>
-<w:glossaryDocument xmlns:wpc="http://schemas.microsoft.com/office/word/2010/wordprocessingCanvas" xmlns:cx="http://schemas.microsoft.com/office/drawing/2014/chartex" xmlns:mc="http://schemas.openxmlformats.org/markup-compatibility/2006" xmlns:o="urn:schemas-microsoft-com:office:office" xmlns:r="http://schemas.openxmlformats.org/officeDocument/2006/relationships" xmlns:m="http://schemas.openxmlformats.org/officeDocument/2006/math" xmlns:v="urn:schemas-microsoft-com:vml" xmlns:wp14="http://schemas.microsoft.com/office/word/2010/wordprocessingDrawing" xmlns:wp="http://schemas.openxmlformats.org/drawingml/2006/wordprocessingDrawing" xmlns:w10="urn:schemas-microsoft-com:office:word" xmlns:w="http://schemas.openxmlformats.org/wordprocessingml/2006/main" xmlns:w14="http://schemas.microsoft.com/office/word/2010/wordml" xmlns:w15="http://schemas.microsoft.com/office/word/2012/wordml" xmlns:w16se="http://schemas.microsoft.com/office/word/2015/wordml/symex" xmlns:wpg="http://schemas.microsoft.com/office/word/2010/wordprocessingGroup" xmlns:wpi="http://schemas.microsoft.com/office/word/2010/wordprocessingInk" xmlns:wne="http://schemas.microsoft.com/office/word/2006/wordml" xmlns:wps="http://schemas.microsoft.com/office/word/2010/wordprocessingShape" mc:Ignorable="w14 w15 w16se wp14">
+<w:glossaryDocument xmlns:wpc="http://schemas.microsoft.com/office/word/2010/wordprocessingCanvas" xmlns:cx="http://schemas.microsoft.com/office/drawing/2014/chartex" xmlns:cx1="http://schemas.microsoft.com/office/drawing/2015/9/8/chartex" xmlns:cx2="http://schemas.microsoft.com/office/drawing/2015/10/21/chartex" xmlns:cx3="http://schemas.microsoft.com/office/drawing/2016/5/9/chartex" xmlns:cx4="http://schemas.microsoft.com/office/drawing/2016/5/10/chartex" xmlns:cx5="http://schemas.microsoft.com/office/drawing/2016/5/11/chartex" xmlns:cx6="http://schemas.microsoft.com/office/drawing/2016/5/12/chartex" xmlns:cx7="http://schemas.microsoft.com/office/drawing/2016/5/13/chartex" xmlns:cx8="http://schemas.microsoft.com/office/drawing/2016/5/14/chartex" xmlns:mc="http://schemas.openxmlformats.org/markup-compatibility/2006" xmlns:aink="http://schemas.microsoft.com/office/drawing/2016/ink" xmlns:am3d="http://schemas.microsoft.com/office/drawing/2017/model3d" xmlns:o="urn:schemas-microsoft-com:office:office" xmlns:oel="http://schemas.microsoft.com/office/2019/extlst" xmlns:r="http://schemas.openxmlformats.org/officeDocument/2006/relationships" xmlns:m="http://schemas.openxmlformats.org/officeDocument/2006/math" xmlns:v="urn:schemas-microsoft-com:vml" xmlns:wp14="http://schemas.microsoft.com/office/word/2010/wordprocessingDrawing" xmlns:wp="http://schemas.openxmlformats.org/drawingml/2006/wordprocessingDrawing" xmlns:w10="urn:schemas-microsoft-com:office:word" xmlns:w="http://schemas.openxmlformats.org/wordprocessingml/2006/main" xmlns:w14="http://schemas.microsoft.com/office/word/2010/wordml" xmlns:w15="http://schemas.microsoft.com/office/word/2012/wordml" xmlns:w16cex="http://schemas.microsoft.com/office/word/2018/wordml/cex" xmlns:w16cid="http://schemas.microsoft.com/office/word/2016/wordml/cid" xmlns:w16="http://schemas.microsoft.com/office/word/2018/wordml" xmlns:w16sdtdh="http://schemas.microsoft.com/office/word/2020/wordml/sdtdatahash" xmlns:w16se="http://schemas.microsoft.com/office/word/2015/wordml/symex" xmlns:wpg="http://schemas.microsoft.com/office/word/2010/wordprocessingGroup" xmlns:wpi="http://schemas.microsoft.com/office/word/2010/wordprocessingInk" xmlns:wne="http://schemas.microsoft.com/office/word/2006/wordml" xmlns:wps="http://schemas.microsoft.com/office/word/2010/wordprocessingShape" mc:Ignorable="w14 w15 w16se w16cid w16 w16cex w16sdtdh wp14">
   <w:docParts>
     <w:docPart>
       <w:docPartPr>
@@ -7550,7 +7524,7 @@
           <w:r>
             <w:rPr>
               <w:rFonts w:asciiTheme="majorHAnsi" w:eastAsiaTheme="majorEastAsia" w:hAnsiTheme="majorHAnsi" w:cstheme="majorBidi"/>
-              <w:color w:val="5B9BD5" w:themeColor="accent1"/>
+              <w:color w:val="4472C4" w:themeColor="accent1"/>
               <w:sz w:val="88"/>
               <w:szCs w:val="88"/>
             </w:rPr>
@@ -7564,38 +7538,38 @@
 </file>
 
 <file path=word/glossary/fontTable.xml><?xml version="1.0" encoding="utf-8"?>
-<w:fonts xmlns:mc="http://schemas.openxmlformats.org/markup-compatibility/2006" xmlns:r="http://schemas.openxmlformats.org/officeDocument/2006/relationships" xmlns:w="http://schemas.openxmlformats.org/wordprocessingml/2006/main" xmlns:w14="http://schemas.microsoft.com/office/word/2010/wordml" xmlns:w15="http://schemas.microsoft.com/office/word/2012/wordml" xmlns:w16se="http://schemas.microsoft.com/office/word/2015/wordml/symex" mc:Ignorable="w14 w15 w16se">
+<w:fonts xmlns:mc="http://schemas.openxmlformats.org/markup-compatibility/2006" xmlns:r="http://schemas.openxmlformats.org/officeDocument/2006/relationships" xmlns:w="http://schemas.openxmlformats.org/wordprocessingml/2006/main" xmlns:w14="http://schemas.microsoft.com/office/word/2010/wordml" xmlns:w15="http://schemas.microsoft.com/office/word/2012/wordml" xmlns:w16cex="http://schemas.microsoft.com/office/word/2018/wordml/cex" xmlns:w16cid="http://schemas.microsoft.com/office/word/2016/wordml/cid" xmlns:w16="http://schemas.microsoft.com/office/word/2018/wordml" xmlns:w16sdtdh="http://schemas.microsoft.com/office/word/2020/wordml/sdtdatahash" xmlns:w16se="http://schemas.microsoft.com/office/word/2015/wordml/symex" mc:Ignorable="w14 w15 w16se w16cid w16 w16cex w16sdtdh">
   <w:font w:name="Times New Roman">
     <w:panose1 w:val="02020603050405020304"/>
-    <w:charset w:val="CC"/>
+    <w:charset w:val="00"/>
     <w:family w:val="roman"/>
     <w:pitch w:val="variable"/>
     <w:sig w:usb0="E0002EFF" w:usb1="C000785B" w:usb2="00000009" w:usb3="00000000" w:csb0="000001FF" w:csb1="00000000"/>
   </w:font>
   <w:font w:name="Calibri">
     <w:panose1 w:val="020F0502020204030204"/>
-    <w:charset w:val="CC"/>
+    <w:charset w:val="00"/>
     <w:family w:val="swiss"/>
     <w:pitch w:val="variable"/>
     <w:sig w:usb0="E4002EFF" w:usb1="C000247B" w:usb2="00000009" w:usb3="00000000" w:csb0="000001FF" w:csb1="00000000"/>
   </w:font>
   <w:font w:name="Calibri Light">
     <w:panose1 w:val="020F0302020204030204"/>
-    <w:charset w:val="CC"/>
+    <w:charset w:val="00"/>
     <w:family w:val="swiss"/>
     <w:pitch w:val="variable"/>
     <w:sig w:usb0="E4002EFF" w:usb1="C000247B" w:usb2="00000009" w:usb3="00000000" w:csb0="000001FF" w:csb1="00000000"/>
   </w:font>
   <w:font w:name="Bahnschrift SemiBold SemiConden">
     <w:panose1 w:val="020B0502040204020203"/>
-    <w:charset w:val="CC"/>
+    <w:charset w:val="00"/>
     <w:family w:val="swiss"/>
     <w:pitch w:val="variable"/>
     <w:sig w:usb0="A00002C7" w:usb1="00000002" w:usb2="00000000" w:usb3="00000000" w:csb0="0000019F" w:csb1="00000000"/>
   </w:font>
   <w:font w:name="Candara">
     <w:panose1 w:val="020E0502030303020204"/>
-    <w:charset w:val="CC"/>
+    <w:charset w:val="00"/>
     <w:family w:val="swiss"/>
     <w:pitch w:val="variable"/>
     <w:sig w:usb0="A00002EF" w:usb1="4000A44B" w:usb2="00000000" w:usb3="00000000" w:csb0="0000019F" w:csb1="00000000"/>
@@ -7604,7 +7578,7 @@
 </file>
 
 <file path=word/glossary/settings.xml><?xml version="1.0" encoding="utf-8"?>
-<w:settings xmlns:mc="http://schemas.openxmlformats.org/markup-compatibility/2006" xmlns:o="urn:schemas-microsoft-com:office:office" xmlns:r="http://schemas.openxmlformats.org/officeDocument/2006/relationships" xmlns:m="http://schemas.openxmlformats.org/officeDocument/2006/math" xmlns:v="urn:schemas-microsoft-com:vml" xmlns:w10="urn:schemas-microsoft-com:office:word" xmlns:w="http://schemas.openxmlformats.org/wordprocessingml/2006/main" xmlns:w14="http://schemas.microsoft.com/office/word/2010/wordml" xmlns:w15="http://schemas.microsoft.com/office/word/2012/wordml" xmlns:w16se="http://schemas.microsoft.com/office/word/2015/wordml/symex" xmlns:sl="http://schemas.openxmlformats.org/schemaLibrary/2006/main" mc:Ignorable="w14 w15 w16se">
+<w:settings xmlns:mc="http://schemas.openxmlformats.org/markup-compatibility/2006" xmlns:o="urn:schemas-microsoft-com:office:office" xmlns:r="http://schemas.openxmlformats.org/officeDocument/2006/relationships" xmlns:m="http://schemas.openxmlformats.org/officeDocument/2006/math" xmlns:v="urn:schemas-microsoft-com:vml" xmlns:w10="urn:schemas-microsoft-com:office:word" xmlns:w="http://schemas.openxmlformats.org/wordprocessingml/2006/main" xmlns:w14="http://schemas.microsoft.com/office/word/2010/wordml" xmlns:w15="http://schemas.microsoft.com/office/word/2012/wordml" xmlns:w16cex="http://schemas.microsoft.com/office/word/2018/wordml/cex" xmlns:w16cid="http://schemas.microsoft.com/office/word/2016/wordml/cid" xmlns:w16="http://schemas.microsoft.com/office/word/2018/wordml" xmlns:w16sdtdh="http://schemas.microsoft.com/office/word/2020/wordml/sdtdatahash" xmlns:w16se="http://schemas.microsoft.com/office/word/2015/wordml/symex" xmlns:sl="http://schemas.openxmlformats.org/schemaLibrary/2006/main" mc:Ignorable="w14 w15 w16se w16cid w16 w16cex w16sdtdh">
   <w:view w:val="normal"/>
   <w:defaultTabStop w:val="720"/>
   <w:characterSpacingControl w:val="doNotCompress"/>
@@ -7615,12 +7589,14 @@
     <w:compatSetting w:name="enableOpenTypeFeatures" w:uri="http://schemas.microsoft.com/office/word" w:val="1"/>
     <w:compatSetting w:name="doNotFlipMirrorIndents" w:uri="http://schemas.microsoft.com/office/word" w:val="1"/>
     <w:compatSetting w:name="differentiateMultirowTableHeaders" w:uri="http://schemas.microsoft.com/office/word" w:val="1"/>
+    <w:compatSetting w:name="useWord2013TrackBottomHyphenation" w:uri="http://schemas.microsoft.com/office/word" w:val="1"/>
   </w:compat>
   <w:rsids>
     <w:rsidRoot w:val="00EC75F2"/>
     <w:rsid w:val="000335E7"/>
     <w:rsid w:val="001D6A39"/>
     <w:rsid w:val="00331105"/>
+    <w:rsid w:val="00724884"/>
     <w:rsid w:val="00A01671"/>
     <w:rsid w:val="00B23DB8"/>
     <w:rsid w:val="00CE1807"/>
@@ -7649,7 +7625,7 @@
 </file>
 
 <file path=word/glossary/styles.xml><?xml version="1.0" encoding="utf-8"?>
-<w:styles xmlns:mc="http://schemas.openxmlformats.org/markup-compatibility/2006" xmlns:r="http://schemas.openxmlformats.org/officeDocument/2006/relationships" xmlns:w="http://schemas.openxmlformats.org/wordprocessingml/2006/main" xmlns:w14="http://schemas.microsoft.com/office/word/2010/wordml" xmlns:w15="http://schemas.microsoft.com/office/word/2012/wordml" xmlns:w16se="http://schemas.microsoft.com/office/word/2015/wordml/symex" mc:Ignorable="w14 w15 w16se">
+<w:styles xmlns:mc="http://schemas.openxmlformats.org/markup-compatibility/2006" xmlns:r="http://schemas.openxmlformats.org/officeDocument/2006/relationships" xmlns:w="http://schemas.openxmlformats.org/wordprocessingml/2006/main" xmlns:w14="http://schemas.microsoft.com/office/word/2010/wordml" xmlns:w15="http://schemas.microsoft.com/office/word/2012/wordml" xmlns:w16cex="http://schemas.microsoft.com/office/word/2018/wordml/cex" xmlns:w16cid="http://schemas.microsoft.com/office/word/2016/wordml/cid" xmlns:w16="http://schemas.microsoft.com/office/word/2018/wordml" xmlns:w16sdtdh="http://schemas.microsoft.com/office/word/2020/wordml/sdtdatahash" xmlns:w16se="http://schemas.microsoft.com/office/word/2015/wordml/symex" mc:Ignorable="w14 w15 w16se w16cid w16 w16cex w16sdtdh">
   <w:docDefaults>
     <w:rPrDefault>
       <w:rPr>
@@ -7665,7 +7641,7 @@
       </w:pPr>
     </w:pPrDefault>
   </w:docDefaults>
-  <w:latentStyles w:defLockedState="0" w:defUIPriority="99" w:defSemiHidden="0" w:defUnhideWhenUsed="0" w:defQFormat="0" w:count="371">
+  <w:latentStyles w:defLockedState="0" w:defUIPriority="99" w:defSemiHidden="0" w:defUnhideWhenUsed="0" w:defQFormat="0" w:count="376">
     <w:lsdException w:name="Normal" w:uiPriority="0" w:qFormat="1"/>
     <w:lsdException w:name="heading 1" w:uiPriority="9" w:qFormat="1"/>
     <w:lsdException w:name="heading 2" w:semiHidden="1" w:uiPriority="9" w:unhideWhenUsed="1" w:qFormat="1"/>
@@ -7771,7 +7747,6 @@
     <w:lsdException w:name="HTML Sample" w:semiHidden="1" w:unhideWhenUsed="1"/>
     <w:lsdException w:name="HTML Typewriter" w:semiHidden="1" w:unhideWhenUsed="1"/>
     <w:lsdException w:name="HTML Variable" w:semiHidden="1" w:unhideWhenUsed="1"/>
-    <w:lsdException w:name="Normal Table" w:semiHidden="1" w:unhideWhenUsed="1"/>
     <w:lsdException w:name="annotation subject" w:semiHidden="1" w:unhideWhenUsed="1"/>
     <w:lsdException w:name="No List" w:semiHidden="1" w:unhideWhenUsed="1"/>
     <w:lsdException w:name="Outline List 1" w:semiHidden="1" w:unhideWhenUsed="1"/>
@@ -7814,11 +7789,8 @@
     <w:lsdException w:name="Table Contemporary" w:semiHidden="1" w:unhideWhenUsed="1"/>
     <w:lsdException w:name="Table Elegant" w:semiHidden="1" w:unhideWhenUsed="1"/>
     <w:lsdException w:name="Table Professional" w:semiHidden="1" w:unhideWhenUsed="1"/>
-    <w:lsdException w:name="Table Subtle 1" w:semiHidden="1" w:unhideWhenUsed="1"/>
     <w:lsdException w:name="Table Subtle 2" w:semiHidden="1" w:unhideWhenUsed="1"/>
     <w:lsdException w:name="Table Web 1" w:semiHidden="1" w:unhideWhenUsed="1"/>
-    <w:lsdException w:name="Table Web 2" w:semiHidden="1" w:unhideWhenUsed="1"/>
-    <w:lsdException w:name="Table Web 3" w:semiHidden="1" w:unhideWhenUsed="1"/>
     <w:lsdException w:name="Balloon Text" w:semiHidden="1" w:unhideWhenUsed="1"/>
     <w:lsdException w:name="Table Grid" w:uiPriority="39"/>
     <w:lsdException w:name="Table Theme" w:semiHidden="1" w:unhideWhenUsed="1"/>
@@ -8037,18 +8009,23 @@
     <w:lsdException w:name="List Table 5 Dark Accent 6" w:uiPriority="50"/>
     <w:lsdException w:name="List Table 6 Colorful Accent 6" w:uiPriority="51"/>
     <w:lsdException w:name="List Table 7 Colorful Accent 6" w:uiPriority="52"/>
+    <w:lsdException w:name="Mention" w:semiHidden="1" w:unhideWhenUsed="1"/>
+    <w:lsdException w:name="Smart Hyperlink" w:semiHidden="1" w:unhideWhenUsed="1"/>
+    <w:lsdException w:name="Hashtag" w:semiHidden="1" w:unhideWhenUsed="1"/>
+    <w:lsdException w:name="Unresolved Mention" w:semiHidden="1" w:unhideWhenUsed="1"/>
+    <w:lsdException w:name="Smart Link" w:semiHidden="1" w:unhideWhenUsed="1"/>
   </w:latentStyles>
-  <w:style w:type="paragraph" w:default="1" w:styleId="a">
+  <w:style w:type="paragraph" w:default="1" w:styleId="Normal">
     <w:name w:val="Normal"/>
     <w:qFormat/>
   </w:style>
-  <w:style w:type="character" w:default="1" w:styleId="a0">
+  <w:style w:type="character" w:default="1" w:styleId="DefaultParagraphFont">
     <w:name w:val="Default Paragraph Font"/>
     <w:uiPriority w:val="1"/>
     <w:semiHidden/>
     <w:unhideWhenUsed/>
   </w:style>
-  <w:style w:type="table" w:default="1" w:styleId="a1">
+  <w:style w:type="table" w:default="1" w:styleId="TableNormal">
     <w:name w:val="Normal Table"/>
     <w:uiPriority w:val="99"/>
     <w:semiHidden/>
@@ -8063,7 +8040,7 @@
       </w:tblCellMar>
     </w:tblPr>
   </w:style>
-  <w:style w:type="numbering" w:default="1" w:styleId="a2">
+  <w:style w:type="numbering" w:default="1" w:styleId="NoList">
     <w:name w:val="No List"/>
     <w:uiPriority w:val="99"/>
     <w:semiHidden/>
@@ -8077,7 +8054,7 @@
 </file>
 
 <file path=word/glossary/webSettings.xml><?xml version="1.0" encoding="utf-8"?>
-<w:webSettings xmlns:mc="http://schemas.openxmlformats.org/markup-compatibility/2006" xmlns:r="http://schemas.openxmlformats.org/officeDocument/2006/relationships" xmlns:w="http://schemas.openxmlformats.org/wordprocessingml/2006/main" xmlns:w14="http://schemas.microsoft.com/office/word/2010/wordml" xmlns:w15="http://schemas.microsoft.com/office/word/2012/wordml" xmlns:w16se="http://schemas.microsoft.com/office/word/2015/wordml/symex" mc:Ignorable="w14 w15 w16se">
+<w:webSettings xmlns:mc="http://schemas.openxmlformats.org/markup-compatibility/2006" xmlns:r="http://schemas.openxmlformats.org/officeDocument/2006/relationships" xmlns:w="http://schemas.openxmlformats.org/wordprocessingml/2006/main" xmlns:w14="http://schemas.microsoft.com/office/word/2010/wordml" xmlns:w15="http://schemas.microsoft.com/office/word/2012/wordml" xmlns:w16cex="http://schemas.microsoft.com/office/word/2018/wordml/cex" xmlns:w16cid="http://schemas.microsoft.com/office/word/2016/wordml/cid" xmlns:w16="http://schemas.microsoft.com/office/word/2018/wordml" xmlns:w16sdtdh="http://schemas.microsoft.com/office/word/2020/wordml/sdtdatahash" xmlns:w16se="http://schemas.microsoft.com/office/word/2015/wordml/symex" mc:Ignorable="w14 w15 w16se w16cid w16 w16cex w16sdtdh">
   <w:optimizeForBrowser/>
   <w:allowPNG/>
 </w:webSettings>

</xml_diff>